<commit_message>
[PDD] Completar avance de plantilla, falta especificar modulos ejemplo consulta, reportes y demas
</commit_message>
<xml_diff>
--- a/sistema de ventas totos/plan de desarrollo de software totos.docx
+++ b/sistema de ventas totos/plan de desarrollo de software totos.docx
@@ -3,23 +3,79 @@
 <w:document xmlns:wpc="http://schemas.microsoft.com/office/word/2010/wordprocessingCanvas" xmlns:cx="http://schemas.microsoft.com/office/drawing/2014/chartex" xmlns:cx1="http://schemas.microsoft.com/office/drawing/2015/9/8/chartex" xmlns:cx2="http://schemas.microsoft.com/office/drawing/2015/10/21/chartex" xmlns:cx3="http://schemas.microsoft.com/office/drawing/2016/5/9/chartex" xmlns:cx4="http://schemas.microsoft.com/office/drawing/2016/5/10/chartex" xmlns:cx5="http://schemas.microsoft.com/office/drawing/2016/5/11/chartex" xmlns:cx6="http://schemas.microsoft.com/office/drawing/2016/5/12/chartex" xmlns:cx7="http://schemas.microsoft.com/office/drawing/2016/5/13/chartex" xmlns:cx8="http://schemas.microsoft.com/office/drawing/2016/5/14/chartex" xmlns:mc="http://schemas.openxmlformats.org/markup-compatibility/2006" xmlns:aink="http://schemas.microsoft.com/office/drawing/2016/ink" xmlns:am3d="http://schemas.microsoft.com/office/drawing/2017/model3d" xmlns:o="urn:schemas-microsoft-com:office:office" xmlns:r="http://schemas.openxmlformats.org/officeDocument/2006/relationships" xmlns:m="http://schemas.openxmlformats.org/officeDocument/2006/math" xmlns:v="urn:schemas-microsoft-com:vml" xmlns:wp14="http://schemas.microsoft.com/office/word/2010/wordprocessingDrawing" xmlns:wp="http://schemas.openxmlformats.org/drawingml/2006/wordprocessingDrawing" xmlns:w10="urn:schemas-microsoft-com:office:word" xmlns:w="http://schemas.openxmlformats.org/wordprocessingml/2006/main" xmlns:w14="http://schemas.microsoft.com/office/word/2010/wordml" xmlns:w15="http://schemas.microsoft.com/office/word/2012/wordml" xmlns:w16cex="http://schemas.microsoft.com/office/word/2018/wordml/cex" xmlns:w16cid="http://schemas.microsoft.com/office/word/2016/wordml/cid" xmlns:w16="http://schemas.microsoft.com/office/word/2018/wordml" xmlns:w16sdtdh="http://schemas.microsoft.com/office/word/2020/wordml/sdtdatahash" xmlns:w16se="http://schemas.microsoft.com/office/word/2015/wordml/symex" xmlns:wpg="http://schemas.microsoft.com/office/word/2010/wordprocessingGroup" xmlns:wpi="http://schemas.microsoft.com/office/word/2010/wordprocessingInk" xmlns:wne="http://schemas.microsoft.com/office/word/2006/wordml" xmlns:wps="http://schemas.microsoft.com/office/word/2010/wordprocessingShape" mc:Ignorable="w14 w15 w16se w16cid w16 w16cex w16sdtdh wp14">
   <w:body>
     <w:p>
-      <w:r>
+      <w:pPr>
+        <w:rPr>
+          <w:rFonts w:ascii="Times New Roman" w:hAnsi="Times New Roman" w:cs="Times New Roman"/>
+          <w:sz w:val="24"/>
+          <w:szCs w:val="24"/>
+        </w:rPr>
+      </w:pPr>
+      <w:r>
+        <w:rPr>
+          <w:rFonts w:ascii="Times New Roman" w:hAnsi="Times New Roman" w:cs="Times New Roman"/>
+          <w:sz w:val="24"/>
+          <w:szCs w:val="24"/>
+        </w:rPr>
         <w:t>SISTEMA DE VENTAS TOTOS (SIVETO)</w:t>
       </w:r>
     </w:p>
     <w:p>
-      <w:r>
+      <w:pPr>
+        <w:rPr>
+          <w:rFonts w:ascii="Times New Roman" w:hAnsi="Times New Roman" w:cs="Times New Roman"/>
+          <w:sz w:val="24"/>
+          <w:szCs w:val="24"/>
+        </w:rPr>
+      </w:pPr>
+      <w:r>
+        <w:rPr>
+          <w:rFonts w:ascii="Times New Roman" w:hAnsi="Times New Roman" w:cs="Times New Roman"/>
+          <w:sz w:val="24"/>
+          <w:szCs w:val="24"/>
+        </w:rPr>
         <w:t>PLAN DE DESARROLLO DE SOFTWARTE</w:t>
       </w:r>
     </w:p>
     <w:p>
-      <w:r>
+      <w:pPr>
+        <w:rPr>
+          <w:rFonts w:ascii="Times New Roman" w:hAnsi="Times New Roman" w:cs="Times New Roman"/>
+          <w:sz w:val="24"/>
+          <w:szCs w:val="24"/>
+        </w:rPr>
+      </w:pPr>
+      <w:r>
+        <w:rPr>
+          <w:rFonts w:ascii="Times New Roman" w:hAnsi="Times New Roman" w:cs="Times New Roman"/>
+          <w:sz w:val="24"/>
+          <w:szCs w:val="24"/>
+        </w:rPr>
         <w:t>VERSION 1.0</w:t>
       </w:r>
     </w:p>
-    <w:p/>
-    <w:p>
-      <w:r>
+    <w:p>
+      <w:pPr>
+        <w:rPr>
+          <w:rFonts w:ascii="Times New Roman" w:hAnsi="Times New Roman" w:cs="Times New Roman"/>
+          <w:sz w:val="24"/>
+          <w:szCs w:val="24"/>
+        </w:rPr>
+      </w:pPr>
+    </w:p>
+    <w:p>
+      <w:pPr>
+        <w:rPr>
+          <w:rFonts w:ascii="Times New Roman" w:hAnsi="Times New Roman" w:cs="Times New Roman"/>
+          <w:sz w:val="24"/>
+          <w:szCs w:val="24"/>
+        </w:rPr>
+      </w:pPr>
+      <w:r>
+        <w:rPr>
+          <w:rFonts w:ascii="Times New Roman" w:hAnsi="Times New Roman" w:cs="Times New Roman"/>
+          <w:sz w:val="24"/>
+          <w:szCs w:val="24"/>
+        </w:rPr>
         <w:t>Historial de revisiones</w:t>
       </w:r>
     </w:p>
@@ -62,7 +118,10 @@
               <w:ind w:hanging="2"/>
               <w:jc w:val="both"/>
               <w:rPr>
+                <w:rFonts w:ascii="Times New Roman" w:hAnsi="Times New Roman" w:cs="Times New Roman"/>
                 <w:color w:val="000000"/>
+                <w:sz w:val="24"/>
+                <w:szCs w:val="24"/>
               </w:rPr>
             </w:pPr>
             <w:r>
@@ -70,8 +129,8 @@
                 <w:rFonts w:ascii="Times New Roman" w:eastAsia="Times New Roman" w:hAnsi="Times New Roman" w:cs="Times New Roman"/>
                 <w:b/>
                 <w:color w:val="000000"/>
-                <w:sz w:val="20"/>
-                <w:szCs w:val="20"/>
+                <w:sz w:val="24"/>
+                <w:szCs w:val="24"/>
               </w:rPr>
               <w:t>Fecha</w:t>
             </w:r>
@@ -95,7 +154,10 @@
               <w:ind w:hanging="2"/>
               <w:jc w:val="both"/>
               <w:rPr>
+                <w:rFonts w:ascii="Times New Roman" w:hAnsi="Times New Roman" w:cs="Times New Roman"/>
                 <w:color w:val="000000"/>
+                <w:sz w:val="24"/>
+                <w:szCs w:val="24"/>
               </w:rPr>
             </w:pPr>
             <w:r>
@@ -103,8 +165,8 @@
                 <w:rFonts w:ascii="Times New Roman" w:eastAsia="Times New Roman" w:hAnsi="Times New Roman" w:cs="Times New Roman"/>
                 <w:b/>
                 <w:color w:val="000000"/>
-                <w:sz w:val="20"/>
-                <w:szCs w:val="20"/>
+                <w:sz w:val="24"/>
+                <w:szCs w:val="24"/>
               </w:rPr>
               <w:t>Versión</w:t>
             </w:r>
@@ -128,7 +190,10 @@
               <w:ind w:hanging="2"/>
               <w:jc w:val="both"/>
               <w:rPr>
+                <w:rFonts w:ascii="Times New Roman" w:hAnsi="Times New Roman" w:cs="Times New Roman"/>
                 <w:color w:val="000000"/>
+                <w:sz w:val="24"/>
+                <w:szCs w:val="24"/>
               </w:rPr>
             </w:pPr>
             <w:r>
@@ -136,8 +201,8 @@
                 <w:rFonts w:ascii="Times New Roman" w:eastAsia="Times New Roman" w:hAnsi="Times New Roman" w:cs="Times New Roman"/>
                 <w:b/>
                 <w:color w:val="000000"/>
-                <w:sz w:val="20"/>
-                <w:szCs w:val="20"/>
+                <w:sz w:val="24"/>
+                <w:szCs w:val="24"/>
               </w:rPr>
               <w:t>Descripción</w:t>
             </w:r>
@@ -161,7 +226,10 @@
               <w:ind w:hanging="2"/>
               <w:jc w:val="both"/>
               <w:rPr>
+                <w:rFonts w:ascii="Times New Roman" w:hAnsi="Times New Roman" w:cs="Times New Roman"/>
                 <w:color w:val="000000"/>
+                <w:sz w:val="24"/>
+                <w:szCs w:val="24"/>
               </w:rPr>
             </w:pPr>
             <w:r>
@@ -169,8 +237,8 @@
                 <w:rFonts w:ascii="Times New Roman" w:eastAsia="Times New Roman" w:hAnsi="Times New Roman" w:cs="Times New Roman"/>
                 <w:b/>
                 <w:color w:val="000000"/>
-                <w:sz w:val="20"/>
-                <w:szCs w:val="20"/>
+                <w:sz w:val="24"/>
+                <w:szCs w:val="24"/>
               </w:rPr>
               <w:t>Autor</w:t>
             </w:r>
@@ -196,15 +264,18 @@
               <w:ind w:hanging="2"/>
               <w:jc w:val="both"/>
               <w:rPr>
+                <w:rFonts w:ascii="Times New Roman" w:hAnsi="Times New Roman" w:cs="Times New Roman"/>
                 <w:color w:val="000000"/>
+                <w:sz w:val="24"/>
+                <w:szCs w:val="24"/>
               </w:rPr>
             </w:pPr>
             <w:r>
               <w:rPr>
                 <w:rFonts w:ascii="Times New Roman" w:eastAsia="Times New Roman" w:hAnsi="Times New Roman" w:cs="Times New Roman"/>
                 <w:color w:val="000000"/>
-                <w:sz w:val="20"/>
-                <w:szCs w:val="20"/>
+                <w:sz w:val="24"/>
+                <w:szCs w:val="24"/>
               </w:rPr>
               <w:t>19/02/2024</w:t>
             </w:r>
@@ -228,15 +299,18 @@
               <w:ind w:hanging="2"/>
               <w:jc w:val="both"/>
               <w:rPr>
+                <w:rFonts w:ascii="Times New Roman" w:hAnsi="Times New Roman" w:cs="Times New Roman"/>
                 <w:color w:val="000000"/>
+                <w:sz w:val="24"/>
+                <w:szCs w:val="24"/>
               </w:rPr>
             </w:pPr>
             <w:r>
               <w:rPr>
                 <w:rFonts w:ascii="Times New Roman" w:eastAsia="Times New Roman" w:hAnsi="Times New Roman" w:cs="Times New Roman"/>
                 <w:color w:val="000000"/>
-                <w:sz w:val="20"/>
-                <w:szCs w:val="20"/>
+                <w:sz w:val="24"/>
+                <w:szCs w:val="24"/>
               </w:rPr>
               <w:t>1.0</w:t>
             </w:r>
@@ -260,15 +334,18 @@
               <w:ind w:hanging="2"/>
               <w:jc w:val="both"/>
               <w:rPr>
+                <w:rFonts w:ascii="Times New Roman" w:hAnsi="Times New Roman" w:cs="Times New Roman"/>
                 <w:color w:val="000000"/>
+                <w:sz w:val="24"/>
+                <w:szCs w:val="24"/>
               </w:rPr>
             </w:pPr>
             <w:r>
               <w:rPr>
                 <w:rFonts w:ascii="Times New Roman" w:eastAsia="Times New Roman" w:hAnsi="Times New Roman" w:cs="Times New Roman"/>
                 <w:color w:val="000000"/>
-                <w:sz w:val="20"/>
-                <w:szCs w:val="20"/>
+                <w:sz w:val="24"/>
+                <w:szCs w:val="24"/>
               </w:rPr>
               <w:t>Versión preliminar como propuesta de desarrollo.</w:t>
             </w:r>
@@ -292,15 +369,18 @@
               <w:ind w:hanging="2"/>
               <w:jc w:val="both"/>
               <w:rPr>
+                <w:rFonts w:ascii="Times New Roman" w:hAnsi="Times New Roman" w:cs="Times New Roman"/>
                 <w:color w:val="000000"/>
+                <w:sz w:val="24"/>
+                <w:szCs w:val="24"/>
               </w:rPr>
             </w:pPr>
             <w:r>
               <w:rPr>
                 <w:rFonts w:ascii="Times New Roman" w:eastAsia="Times New Roman" w:hAnsi="Times New Roman" w:cs="Times New Roman"/>
                 <w:color w:val="000000"/>
-                <w:sz w:val="20"/>
-                <w:szCs w:val="20"/>
+                <w:sz w:val="24"/>
+                <w:szCs w:val="24"/>
               </w:rPr>
               <w:t>Fabio Camacho Encinas</w:t>
             </w:r>
@@ -308,15 +388,55 @@
         </w:tc>
       </w:tr>
     </w:tbl>
-    <w:p/>
-    <w:p/>
-    <w:p>
-      <w:r>
+    <w:p>
+      <w:pPr>
+        <w:rPr>
+          <w:rFonts w:ascii="Times New Roman" w:hAnsi="Times New Roman" w:cs="Times New Roman"/>
+          <w:sz w:val="24"/>
+          <w:szCs w:val="24"/>
+        </w:rPr>
+      </w:pPr>
+    </w:p>
+    <w:p>
+      <w:pPr>
+        <w:rPr>
+          <w:rFonts w:ascii="Times New Roman" w:hAnsi="Times New Roman" w:cs="Times New Roman"/>
+          <w:sz w:val="24"/>
+          <w:szCs w:val="24"/>
+        </w:rPr>
+      </w:pPr>
+    </w:p>
+    <w:p>
+      <w:pPr>
+        <w:rPr>
+          <w:rFonts w:ascii="Times New Roman" w:hAnsi="Times New Roman" w:cs="Times New Roman"/>
+          <w:sz w:val="24"/>
+          <w:szCs w:val="24"/>
+        </w:rPr>
+      </w:pPr>
+      <w:r>
+        <w:rPr>
+          <w:rFonts w:ascii="Times New Roman" w:hAnsi="Times New Roman" w:cs="Times New Roman"/>
+          <w:sz w:val="24"/>
+          <w:szCs w:val="24"/>
+        </w:rPr>
         <w:br w:type="page"/>
       </w:r>
     </w:p>
     <w:p>
-      <w:r>
+      <w:pPr>
+        <w:rPr>
+          <w:rFonts w:ascii="Times New Roman" w:hAnsi="Times New Roman" w:cs="Times New Roman"/>
+          <w:sz w:val="24"/>
+          <w:szCs w:val="24"/>
+        </w:rPr>
+      </w:pPr>
+      <w:r>
+        <w:rPr>
+          <w:rFonts w:ascii="Times New Roman" w:hAnsi="Times New Roman" w:cs="Times New Roman"/>
+          <w:sz w:val="24"/>
+          <w:szCs w:val="24"/>
+        </w:rPr>
         <w:lastRenderedPageBreak/>
         <w:t>Plan de desarrollo de software</w:t>
       </w:r>
@@ -328,35 +448,159 @@
           <w:ilvl w:val="0"/>
           <w:numId w:val="1"/>
         </w:numPr>
-      </w:pPr>
-      <w:r>
-        <w:t>Introduccion</w:t>
-      </w:r>
-    </w:p>
-    <w:p>
-      <w:r>
-        <w:t>Este plan de desarrollo de software es una versión preliminar preparada para ser incluida en la propuesta para el desarrollo del Sistema de Ventas Tottos (SIVETO) en respuesta a la consulta realizada por la empresa Tottos. Este documento provee una visión global del enfoque de desarrollo propuesto</w:t>
-      </w:r>
-    </w:p>
-    <w:p>
-      <w:r>
-        <w:t xml:space="preserve">El proyecto ha sido ofertado por </w:t>
-      </w:r>
-      <w:r>
-        <w:t>Fabio Camacho encinas</w:t>
-      </w:r>
-      <w:r>
-        <w:t xml:space="preserve"> basado en una metodología de Rational Unified </w:t>
-      </w:r>
-      <w:r>
-        <w:t>Process. Es</w:t>
-      </w:r>
-      <w:r>
-        <w:t xml:space="preserve"> importante destacar esto puesto que utilizaremos la terminología RUP en este documento. Se incluirá el detalle para las fases de Inicio y Elaboración y adicionalmente se esbozarán las fases posteriores de Construcción y Transición para dar una visión global de todo proceso. </w:t>
-      </w:r>
-    </w:p>
-    <w:p>
-      <w:r>
+        <w:rPr>
+          <w:rFonts w:ascii="Times New Roman" w:hAnsi="Times New Roman" w:cs="Times New Roman"/>
+          <w:sz w:val="24"/>
+          <w:szCs w:val="24"/>
+        </w:rPr>
+      </w:pPr>
+      <w:r>
+        <w:rPr>
+          <w:rFonts w:ascii="Times New Roman" w:hAnsi="Times New Roman" w:cs="Times New Roman"/>
+          <w:sz w:val="24"/>
+          <w:szCs w:val="24"/>
+        </w:rPr>
+        <w:t>Introducción</w:t>
+      </w:r>
+    </w:p>
+    <w:p>
+      <w:pPr>
+        <w:rPr>
+          <w:rFonts w:ascii="Times New Roman" w:hAnsi="Times New Roman" w:cs="Times New Roman"/>
+          <w:sz w:val="24"/>
+          <w:szCs w:val="24"/>
+        </w:rPr>
+      </w:pPr>
+      <w:r>
+        <w:rPr>
+          <w:rFonts w:ascii="Times New Roman" w:hAnsi="Times New Roman" w:cs="Times New Roman"/>
+          <w:sz w:val="24"/>
+          <w:szCs w:val="24"/>
+        </w:rPr>
+        <w:t xml:space="preserve">Este plan de desarrollo de software es una versión preliminar preparada para ser incluida en la propuesta para el desarrollo del Sistema de Ventas </w:t>
+      </w:r>
+      <w:proofErr w:type="spellStart"/>
+      <w:r>
+        <w:rPr>
+          <w:rFonts w:ascii="Times New Roman" w:hAnsi="Times New Roman" w:cs="Times New Roman"/>
+          <w:sz w:val="24"/>
+          <w:szCs w:val="24"/>
+        </w:rPr>
+        <w:t>Tottos</w:t>
+      </w:r>
+      <w:proofErr w:type="spellEnd"/>
+      <w:r>
+        <w:rPr>
+          <w:rFonts w:ascii="Times New Roman" w:hAnsi="Times New Roman" w:cs="Times New Roman"/>
+          <w:sz w:val="24"/>
+          <w:szCs w:val="24"/>
+        </w:rPr>
+        <w:t xml:space="preserve"> (SIVETO) en respuesta a la consulta realizada por la empresa </w:t>
+      </w:r>
+      <w:proofErr w:type="spellStart"/>
+      <w:r>
+        <w:rPr>
+          <w:rFonts w:ascii="Times New Roman" w:hAnsi="Times New Roman" w:cs="Times New Roman"/>
+          <w:sz w:val="24"/>
+          <w:szCs w:val="24"/>
+        </w:rPr>
+        <w:t>Tottos</w:t>
+      </w:r>
+      <w:proofErr w:type="spellEnd"/>
+      <w:r>
+        <w:rPr>
+          <w:rFonts w:ascii="Times New Roman" w:hAnsi="Times New Roman" w:cs="Times New Roman"/>
+          <w:sz w:val="24"/>
+          <w:szCs w:val="24"/>
+        </w:rPr>
+        <w:t>. Este documento provee una visión global del enfoque de desarrollo propuesto</w:t>
+      </w:r>
+    </w:p>
+    <w:p>
+      <w:pPr>
+        <w:rPr>
+          <w:rFonts w:ascii="Times New Roman" w:hAnsi="Times New Roman" w:cs="Times New Roman"/>
+          <w:sz w:val="24"/>
+          <w:szCs w:val="24"/>
+        </w:rPr>
+      </w:pPr>
+      <w:r>
+        <w:rPr>
+          <w:rFonts w:ascii="Times New Roman" w:hAnsi="Times New Roman" w:cs="Times New Roman"/>
+          <w:sz w:val="24"/>
+          <w:szCs w:val="24"/>
+        </w:rPr>
+        <w:t xml:space="preserve">El proyecto ha sido ofertado por Fabio Camacho encinas basado en una metodología de </w:t>
+      </w:r>
+      <w:proofErr w:type="spellStart"/>
+      <w:r>
+        <w:rPr>
+          <w:rFonts w:ascii="Times New Roman" w:hAnsi="Times New Roman" w:cs="Times New Roman"/>
+          <w:sz w:val="24"/>
+          <w:szCs w:val="24"/>
+        </w:rPr>
+        <w:t>Rational</w:t>
+      </w:r>
+      <w:proofErr w:type="spellEnd"/>
+      <w:r>
+        <w:rPr>
+          <w:rFonts w:ascii="Times New Roman" w:hAnsi="Times New Roman" w:cs="Times New Roman"/>
+          <w:sz w:val="24"/>
+          <w:szCs w:val="24"/>
+        </w:rPr>
+        <w:t xml:space="preserve"> </w:t>
+      </w:r>
+      <w:proofErr w:type="spellStart"/>
+      <w:r>
+        <w:rPr>
+          <w:rFonts w:ascii="Times New Roman" w:hAnsi="Times New Roman" w:cs="Times New Roman"/>
+          <w:sz w:val="24"/>
+          <w:szCs w:val="24"/>
+        </w:rPr>
+        <w:t>Unified</w:t>
+      </w:r>
+      <w:proofErr w:type="spellEnd"/>
+      <w:r>
+        <w:rPr>
+          <w:rFonts w:ascii="Times New Roman" w:hAnsi="Times New Roman" w:cs="Times New Roman"/>
+          <w:sz w:val="24"/>
+          <w:szCs w:val="24"/>
+        </w:rPr>
+        <w:t xml:space="preserve"> </w:t>
+      </w:r>
+      <w:proofErr w:type="spellStart"/>
+      <w:r>
+        <w:rPr>
+          <w:rFonts w:ascii="Times New Roman" w:hAnsi="Times New Roman" w:cs="Times New Roman"/>
+          <w:sz w:val="24"/>
+          <w:szCs w:val="24"/>
+        </w:rPr>
+        <w:t>Process</w:t>
+      </w:r>
+      <w:proofErr w:type="spellEnd"/>
+      <w:r>
+        <w:rPr>
+          <w:rFonts w:ascii="Times New Roman" w:hAnsi="Times New Roman" w:cs="Times New Roman"/>
+          <w:sz w:val="24"/>
+          <w:szCs w:val="24"/>
+        </w:rPr>
+        <w:t xml:space="preserve">. Es importante destacar esto puesto que utilizaremos la terminología RUP en este documento. Se incluirá el detalle para las fases de Inicio y Elaboración y adicionalmente se esbozarán las fases posteriores de Construcción y Transición para dar una visión global de todo proceso. </w:t>
+      </w:r>
+    </w:p>
+    <w:p>
+      <w:pPr>
+        <w:rPr>
+          <w:rFonts w:ascii="Times New Roman" w:hAnsi="Times New Roman" w:cs="Times New Roman"/>
+          <w:sz w:val="24"/>
+          <w:szCs w:val="24"/>
+        </w:rPr>
+      </w:pPr>
+      <w:r>
+        <w:rPr>
+          <w:rFonts w:ascii="Times New Roman" w:hAnsi="Times New Roman" w:cs="Times New Roman"/>
+          <w:sz w:val="24"/>
+          <w:szCs w:val="24"/>
+        </w:rPr>
         <w:t>El enfoque desarrollo propuesto constituye una configuración del proceso RUP de acuerdo a las características del proyecto, seleccionando los roles de los participantes, las actividades a realizar y los artefactos (entregables) que serán generados. Este documento es a su vez uno de los artefactos de RUP.</w:t>
       </w:r>
     </w:p>
@@ -367,17 +611,35 @@
           <w:ilvl w:val="1"/>
           <w:numId w:val="1"/>
         </w:numPr>
-      </w:pPr>
-      <w:r>
+        <w:rPr>
+          <w:rFonts w:ascii="Times New Roman" w:hAnsi="Times New Roman" w:cs="Times New Roman"/>
+          <w:sz w:val="24"/>
+          <w:szCs w:val="24"/>
+        </w:rPr>
+      </w:pPr>
+      <w:r>
+        <w:rPr>
+          <w:rFonts w:ascii="Times New Roman" w:hAnsi="Times New Roman" w:cs="Times New Roman"/>
+          <w:sz w:val="24"/>
+          <w:szCs w:val="24"/>
+        </w:rPr>
         <w:t>Propósito</w:t>
       </w:r>
       <w:r>
+        <w:rPr>
+          <w:rFonts w:ascii="Times New Roman" w:hAnsi="Times New Roman" w:cs="Times New Roman"/>
+          <w:sz w:val="24"/>
+          <w:szCs w:val="24"/>
+        </w:rPr>
         <w:br/>
       </w:r>
       <w:r>
+        <w:rPr>
+          <w:rFonts w:ascii="Times New Roman" w:hAnsi="Times New Roman" w:cs="Times New Roman"/>
+          <w:sz w:val="24"/>
+          <w:szCs w:val="24"/>
+        </w:rPr>
         <w:br/>
-      </w:r>
-      <w:r>
         <w:t>El propósito del Plan de Desarrollo de Software es proporcionar la información necesaria para controlar el proyecto. En él se describe el enfoque de desarrollo del software.</w:t>
       </w:r>
     </w:p>
@@ -385,8 +647,18 @@
       <w:pPr>
         <w:pStyle w:val="Prrafodelista"/>
         <w:ind w:left="792"/>
-      </w:pPr>
-      <w:r>
+        <w:rPr>
+          <w:rFonts w:ascii="Times New Roman" w:hAnsi="Times New Roman" w:cs="Times New Roman"/>
+          <w:sz w:val="24"/>
+          <w:szCs w:val="24"/>
+        </w:rPr>
+      </w:pPr>
+      <w:r>
+        <w:rPr>
+          <w:rFonts w:ascii="Times New Roman" w:hAnsi="Times New Roman" w:cs="Times New Roman"/>
+          <w:sz w:val="24"/>
+          <w:szCs w:val="24"/>
+        </w:rPr>
         <w:t xml:space="preserve">Los usuarios del Plan de Desarrollo del Software son: </w:t>
       </w:r>
     </w:p>
@@ -397,8 +669,18 @@
           <w:ilvl w:val="0"/>
           <w:numId w:val="2"/>
         </w:numPr>
-      </w:pPr>
-      <w:r>
+        <w:rPr>
+          <w:rFonts w:ascii="Times New Roman" w:hAnsi="Times New Roman" w:cs="Times New Roman"/>
+          <w:sz w:val="24"/>
+          <w:szCs w:val="24"/>
+        </w:rPr>
+      </w:pPr>
+      <w:r>
+        <w:rPr>
+          <w:rFonts w:ascii="Times New Roman" w:hAnsi="Times New Roman" w:cs="Times New Roman"/>
+          <w:sz w:val="24"/>
+          <w:szCs w:val="24"/>
+        </w:rPr>
         <w:t xml:space="preserve">El jefe del proyecto lo utiliza para organizar la agenda y necesidades de recursos, y para realizar su seguimiento. </w:t>
       </w:r>
     </w:p>
@@ -409,11 +691,26 @@
           <w:ilvl w:val="0"/>
           <w:numId w:val="2"/>
         </w:numPr>
-      </w:pPr>
-      <w:r>
+        <w:rPr>
+          <w:rFonts w:ascii="Times New Roman" w:hAnsi="Times New Roman" w:cs="Times New Roman"/>
+          <w:sz w:val="24"/>
+          <w:szCs w:val="24"/>
+        </w:rPr>
+      </w:pPr>
+      <w:r>
+        <w:rPr>
+          <w:rFonts w:ascii="Times New Roman" w:hAnsi="Times New Roman" w:cs="Times New Roman"/>
+          <w:sz w:val="24"/>
+          <w:szCs w:val="24"/>
+        </w:rPr>
         <w:t xml:space="preserve">Los miembros del equipo de desarrollo lo usan para entender lo qué deben hacer, cuándo deben hacerlo y qué otras actividades dependen de ello. </w:t>
       </w:r>
       <w:r>
+        <w:rPr>
+          <w:rFonts w:ascii="Times New Roman" w:hAnsi="Times New Roman" w:cs="Times New Roman"/>
+          <w:sz w:val="24"/>
+          <w:szCs w:val="24"/>
+        </w:rPr>
         <w:br/>
       </w:r>
     </w:p>
@@ -424,8 +721,18 @@
           <w:ilvl w:val="1"/>
           <w:numId w:val="1"/>
         </w:numPr>
-      </w:pPr>
-      <w:r>
+        <w:rPr>
+          <w:rFonts w:ascii="Times New Roman" w:hAnsi="Times New Roman" w:cs="Times New Roman"/>
+          <w:sz w:val="24"/>
+          <w:szCs w:val="24"/>
+        </w:rPr>
+      </w:pPr>
+      <w:r>
+        <w:rPr>
+          <w:rFonts w:ascii="Times New Roman" w:hAnsi="Times New Roman" w:cs="Times New Roman"/>
+          <w:sz w:val="24"/>
+          <w:szCs w:val="24"/>
+        </w:rPr>
         <w:t>Alcance</w:t>
       </w:r>
     </w:p>
@@ -433,17 +740,44 @@
       <w:pPr>
         <w:pStyle w:val="Prrafodelista"/>
         <w:ind w:left="792"/>
-      </w:pPr>
-      <w:r>
-        <w:t>El Plan de Desarrollo del Software describe el plan global usado para el desarrollo de</w:t>
-      </w:r>
-      <w:r>
-        <w:t xml:space="preserve"> SIVETO. </w:t>
-      </w:r>
-      <w:r>
-        <w:t>El detalle de las iteraciones individuales se describe en los planes de cada iteración, documentos que se aportan en forma separada. Durante el proceso de desarrollo en el artefacto “Visión” se definen las características del producto a desarrollar, lo cual constituye la base para la planificación de las iteraciones. Para la versión 1.0 del Plan de Desarrollo del Software, nos hemos basado en la captura de requisitos por medio del stakeholder representante de la empresa para hacer una estimación aproximada, una vez comenzado el proyecto y durante la fase de Inicio se generará la primera versión del artefacto “Visión”, el cual se utilizará para refinar este documento.  Posteriormente, el avance del proyecto y el seguimiento en cada una de las iteraciones ocasionará el ajuste de este documento produciendo nuevas versiones actualizadas.</w:t>
-      </w:r>
-      <w:r>
+        <w:rPr>
+          <w:rFonts w:ascii="Times New Roman" w:hAnsi="Times New Roman" w:cs="Times New Roman"/>
+          <w:sz w:val="24"/>
+          <w:szCs w:val="24"/>
+        </w:rPr>
+      </w:pPr>
+      <w:r>
+        <w:rPr>
+          <w:rFonts w:ascii="Times New Roman" w:hAnsi="Times New Roman" w:cs="Times New Roman"/>
+          <w:sz w:val="24"/>
+          <w:szCs w:val="24"/>
+        </w:rPr>
+        <w:t xml:space="preserve">El Plan de Desarrollo del Software describe el plan global usado para el desarrollo de SIVETO. El detalle de las iteraciones individuales se describe en los planes de cada iteración, documentos que se aportan en forma separada. Durante el proceso de desarrollo en el artefacto “Visión” se definen las características del producto a desarrollar, lo cual constituye la base para la planificación de las iteraciones. Para la versión 1.0 del Plan de Desarrollo del Software, nos hemos basado en la captura de requisitos por medio del </w:t>
+      </w:r>
+      <w:proofErr w:type="spellStart"/>
+      <w:r>
+        <w:rPr>
+          <w:rFonts w:ascii="Times New Roman" w:hAnsi="Times New Roman" w:cs="Times New Roman"/>
+          <w:sz w:val="24"/>
+          <w:szCs w:val="24"/>
+        </w:rPr>
+        <w:t>stakeholder</w:t>
+      </w:r>
+      <w:proofErr w:type="spellEnd"/>
+      <w:r>
+        <w:rPr>
+          <w:rFonts w:ascii="Times New Roman" w:hAnsi="Times New Roman" w:cs="Times New Roman"/>
+          <w:sz w:val="24"/>
+          <w:szCs w:val="24"/>
+        </w:rPr>
+        <w:t xml:space="preserve"> representante de la empresa para hacer una estimación aproximada, una vez comenzado el proyecto y durante la fase de Inicio se generará la primera versión del artefacto “Visión”, el cual se utilizará para refinar este documento.  Posteriormente, el avance del proyecto y el seguimiento en cada una de las iteraciones ocasionará el ajuste de este documento produciendo nuevas versiones actualizadas.</w:t>
+      </w:r>
+      <w:r>
+        <w:rPr>
+          <w:rFonts w:ascii="Times New Roman" w:hAnsi="Times New Roman" w:cs="Times New Roman"/>
+          <w:sz w:val="24"/>
+          <w:szCs w:val="24"/>
+        </w:rPr>
         <w:br/>
       </w:r>
     </w:p>
@@ -454,11 +788,26 @@
           <w:ilvl w:val="0"/>
           <w:numId w:val="1"/>
         </w:numPr>
-      </w:pPr>
-      <w:r>
+        <w:rPr>
+          <w:rFonts w:ascii="Times New Roman" w:hAnsi="Times New Roman" w:cs="Times New Roman"/>
+          <w:sz w:val="24"/>
+          <w:szCs w:val="24"/>
+        </w:rPr>
+      </w:pPr>
+      <w:r>
+        <w:rPr>
+          <w:rFonts w:ascii="Times New Roman" w:hAnsi="Times New Roman" w:cs="Times New Roman"/>
+          <w:sz w:val="24"/>
+          <w:szCs w:val="24"/>
+        </w:rPr>
         <w:t>Visión general del proyecto</w:t>
       </w:r>
       <w:r>
+        <w:rPr>
+          <w:rFonts w:ascii="Times New Roman" w:hAnsi="Times New Roman" w:cs="Times New Roman"/>
+          <w:sz w:val="24"/>
+          <w:szCs w:val="24"/>
+        </w:rPr>
         <w:br/>
       </w:r>
     </w:p>
@@ -469,96 +818,181 @@
           <w:ilvl w:val="1"/>
           <w:numId w:val="1"/>
         </w:numPr>
-      </w:pPr>
-      <w:r>
+        <w:rPr>
+          <w:rFonts w:ascii="Times New Roman" w:hAnsi="Times New Roman" w:cs="Times New Roman"/>
+          <w:sz w:val="24"/>
+          <w:szCs w:val="24"/>
+        </w:rPr>
+      </w:pPr>
+      <w:r>
+        <w:rPr>
+          <w:rFonts w:ascii="Times New Roman" w:hAnsi="Times New Roman" w:cs="Times New Roman"/>
+          <w:sz w:val="24"/>
+          <w:szCs w:val="24"/>
+        </w:rPr>
+        <w:lastRenderedPageBreak/>
         <w:t>Propósito, Alcance y Objetivos</w:t>
       </w:r>
-    </w:p>
-    <w:p>
-      <w:pPr>
-        <w:pStyle w:val="Prrafodelista"/>
-        <w:ind w:left="792"/>
-      </w:pPr>
-      <w:r>
-        <w:lastRenderedPageBreak/>
-        <w:t>La información que a continuación se incluye ha sido extraída de las diferentes reuniones que se han celebrado con el stakeholder de la empresa desde el inicio del proyecto</w:t>
-      </w:r>
-      <w:r>
-        <w:t>.</w:t>
-      </w:r>
-    </w:p>
-    <w:p>
-      <w:pPr>
-        <w:pStyle w:val="Prrafodelista"/>
-        <w:ind w:left="792"/>
-      </w:pPr>
-    </w:p>
-    <w:p>
-      <w:pPr>
-        <w:pStyle w:val="Prrafodelista"/>
-        <w:ind w:left="792"/>
-        <w:rPr>
+      <w:r>
+        <w:rPr>
+          <w:rFonts w:ascii="Times New Roman" w:hAnsi="Times New Roman" w:cs="Times New Roman"/>
+          <w:sz w:val="24"/>
+          <w:szCs w:val="24"/>
+        </w:rPr>
+        <w:br/>
+      </w:r>
+      <w:r>
+        <w:rPr>
+          <w:rFonts w:ascii="Times New Roman" w:hAnsi="Times New Roman" w:cs="Times New Roman"/>
+          <w:sz w:val="24"/>
+          <w:szCs w:val="24"/>
+        </w:rPr>
+        <w:br/>
+      </w:r>
+    </w:p>
+    <w:p>
+      <w:pPr>
+        <w:pStyle w:val="Prrafodelista"/>
+        <w:ind w:left="792"/>
+        <w:rPr>
+          <w:rFonts w:ascii="Times New Roman" w:hAnsi="Times New Roman" w:cs="Times New Roman"/>
+          <w:sz w:val="24"/>
+          <w:szCs w:val="24"/>
+        </w:rPr>
+      </w:pPr>
+      <w:r>
+        <w:rPr>
+          <w:rFonts w:ascii="Times New Roman" w:hAnsi="Times New Roman" w:cs="Times New Roman"/>
+          <w:sz w:val="24"/>
+          <w:szCs w:val="24"/>
+        </w:rPr>
+        <w:t xml:space="preserve">La información que a continuación se incluye ha sido extraída de las diferentes reuniones que se han celebrado con el </w:t>
+      </w:r>
+      <w:proofErr w:type="spellStart"/>
+      <w:r>
+        <w:rPr>
+          <w:rFonts w:ascii="Times New Roman" w:hAnsi="Times New Roman" w:cs="Times New Roman"/>
+          <w:sz w:val="24"/>
+          <w:szCs w:val="24"/>
+        </w:rPr>
+        <w:t>stakeholder</w:t>
+      </w:r>
+      <w:proofErr w:type="spellEnd"/>
+      <w:r>
+        <w:rPr>
+          <w:rFonts w:ascii="Times New Roman" w:hAnsi="Times New Roman" w:cs="Times New Roman"/>
+          <w:sz w:val="24"/>
+          <w:szCs w:val="24"/>
+        </w:rPr>
+        <w:t xml:space="preserve"> de la empresa desde el inicio del proyecto.</w:t>
+      </w:r>
+    </w:p>
+    <w:p>
+      <w:pPr>
+        <w:pStyle w:val="Prrafodelista"/>
+        <w:ind w:left="792"/>
+        <w:rPr>
+          <w:rFonts w:ascii="Times New Roman" w:hAnsi="Times New Roman" w:cs="Times New Roman"/>
+          <w:sz w:val="24"/>
+          <w:szCs w:val="24"/>
+        </w:rPr>
+      </w:pPr>
+    </w:p>
+    <w:p>
+      <w:pPr>
+        <w:pStyle w:val="Prrafodelista"/>
+        <w:ind w:left="792"/>
+        <w:rPr>
+          <w:rFonts w:ascii="Times New Roman" w:hAnsi="Times New Roman" w:cs="Times New Roman"/>
           <w:strike/>
-        </w:rPr>
-      </w:pPr>
-      <w:r>
-        <w:rPr>
+          <w:sz w:val="24"/>
+          <w:szCs w:val="24"/>
+        </w:rPr>
+      </w:pPr>
+      <w:r>
+        <w:rPr>
+          <w:rFonts w:ascii="Times New Roman" w:hAnsi="Times New Roman" w:cs="Times New Roman"/>
           <w:strike/>
-        </w:rPr>
-        <w:t xml:space="preserve">Deportes LSI 03 lleva a cabo la venta al por mayor de artículos deportivos a nivel internacional. La entrada en un mercado competitivo como en el que encuentra inmersa </w:t>
-      </w:r>
-      <w:r>
-        <w:rPr>
-          <w:strike/>
-        </w:rPr>
-        <w:t>esta firma</w:t>
-      </w:r>
-      <w:r>
-        <w:rPr>
-          <w:strike/>
-        </w:rPr>
-        <w:t xml:space="preserve"> conllevará una previsible adaptación a los nuevos sistemas de información y a la evolución tecnológica. Por ello, Deportes LSI 03 considera necesario el desarrollo de un nuevo sistema de gestión de los artículos deportivos que forman parte de sus catálogos, así como las bases de datos que recogen datos tanto estadísticos, empresariales como de nóminas, plantillas de personal, etc., por </w:t>
-      </w:r>
-      <w:r>
-        <w:rPr>
-          <w:strike/>
-        </w:rPr>
-        <w:t>tanto,</w:t>
-      </w:r>
-      <w:r>
-        <w:rPr>
-          <w:strike/>
-        </w:rPr>
-        <w:t xml:space="preserve"> los solicitantes demandan una gestión más rápida, automática y segura de las gestiones de almacén y bases de datos de los distintos departamentos.” </w:t>
-      </w:r>
-    </w:p>
-    <w:p>
-      <w:pPr>
-        <w:pStyle w:val="Prrafodelista"/>
-        <w:ind w:left="792"/>
-      </w:pPr>
-    </w:p>
-    <w:p>
-      <w:pPr>
-        <w:pStyle w:val="Prrafodelista"/>
-        <w:ind w:left="792"/>
-      </w:pPr>
-      <w:r>
-        <w:t xml:space="preserve">Tottos es una empresa cuya actividad económica es la venta de ropa casual masculina y femenina a nivel nacional. </w:t>
-      </w:r>
-      <w:r>
-        <w:t>La entrada en un mercado competitivo como en el que encuentra inmersa esta firma conllevará una previsible adaptación a los nuevos sistemas de información y a la evolución tecnológica.</w:t>
-      </w:r>
-      <w:r>
-        <w:t xml:space="preserve"> Por ello, Tottos considera necesario el desarrollo e implementación de un sistema de ventas, el cual pueda gestionar de manera efectiva la información de productos, ventas y permita a los clientes realizar compras en línea. Por tanto, los solicitantes demandan una la implementación de un sistema que pueda responder a dichas necesidades.</w:t>
-      </w:r>
-    </w:p>
-    <w:p>
-      <w:pPr>
-        <w:pStyle w:val="Prrafodelista"/>
-        <w:ind w:left="792"/>
-      </w:pPr>
-      <w:r>
+          <w:sz w:val="24"/>
+          <w:szCs w:val="24"/>
+        </w:rPr>
+        <w:t xml:space="preserve">Deportes LSI 03 lleva a cabo la venta al por mayor de artículos deportivos a nivel internacional. La entrada en un mercado competitivo como en el que encuentra inmersa esta firma conllevará una previsible adaptación a los nuevos sistemas de información y a la evolución tecnológica. Por ello, Deportes LSI 03 considera necesario el desarrollo de un nuevo sistema de gestión de los artículos deportivos que forman parte de sus catálogos, así como las bases de datos que recogen datos tanto estadísticos, empresariales como de nóminas, plantillas de personal, etc., por tanto, los solicitantes demandan una gestión más rápida, automática y segura de las gestiones de almacén y bases de datos de los distintos departamentos.” </w:t>
+      </w:r>
+    </w:p>
+    <w:p>
+      <w:pPr>
+        <w:pStyle w:val="Prrafodelista"/>
+        <w:ind w:left="792"/>
+        <w:rPr>
+          <w:rFonts w:ascii="Times New Roman" w:hAnsi="Times New Roman" w:cs="Times New Roman"/>
+          <w:sz w:val="24"/>
+          <w:szCs w:val="24"/>
+        </w:rPr>
+      </w:pPr>
+    </w:p>
+    <w:p>
+      <w:pPr>
+        <w:pStyle w:val="Prrafodelista"/>
+        <w:ind w:left="792"/>
+        <w:rPr>
+          <w:rFonts w:ascii="Times New Roman" w:hAnsi="Times New Roman" w:cs="Times New Roman"/>
+          <w:sz w:val="24"/>
+          <w:szCs w:val="24"/>
+        </w:rPr>
+      </w:pPr>
+      <w:proofErr w:type="spellStart"/>
+      <w:r>
+        <w:rPr>
+          <w:rFonts w:ascii="Times New Roman" w:hAnsi="Times New Roman" w:cs="Times New Roman"/>
+          <w:sz w:val="24"/>
+          <w:szCs w:val="24"/>
+        </w:rPr>
+        <w:t>Tottos</w:t>
+      </w:r>
+      <w:proofErr w:type="spellEnd"/>
+      <w:r>
+        <w:rPr>
+          <w:rFonts w:ascii="Times New Roman" w:hAnsi="Times New Roman" w:cs="Times New Roman"/>
+          <w:sz w:val="24"/>
+          <w:szCs w:val="24"/>
+        </w:rPr>
+        <w:t xml:space="preserve"> es una empresa cuya actividad económica es la venta de ropa casual masculina y femenina a nivel nacional. La entrada en un mercado competitivo como en el que encuentra inmersa esta firma conllevará una previsible adaptación a los nuevos sistemas de información y a la evolución tecnológica. Por ello, </w:t>
+      </w:r>
+      <w:proofErr w:type="spellStart"/>
+      <w:r>
+        <w:rPr>
+          <w:rFonts w:ascii="Times New Roman" w:hAnsi="Times New Roman" w:cs="Times New Roman"/>
+          <w:sz w:val="24"/>
+          <w:szCs w:val="24"/>
+        </w:rPr>
+        <w:t>Tottos</w:t>
+      </w:r>
+      <w:proofErr w:type="spellEnd"/>
+      <w:r>
+        <w:rPr>
+          <w:rFonts w:ascii="Times New Roman" w:hAnsi="Times New Roman" w:cs="Times New Roman"/>
+          <w:sz w:val="24"/>
+          <w:szCs w:val="24"/>
+        </w:rPr>
+        <w:t xml:space="preserve"> considera necesario el desarrollo e implementación de un sistema de ventas, el cual pueda gestionar de manera efectiva la información de productos, ventas y permita a los clientes realizar compras en línea. Por tanto, los solicitantes demandan una la implementación de un sistema que pueda responder a dichas necesidades.</w:t>
+      </w:r>
+    </w:p>
+    <w:p>
+      <w:pPr>
+        <w:pStyle w:val="Prrafodelista"/>
+        <w:ind w:left="792"/>
+        <w:rPr>
+          <w:rFonts w:ascii="Times New Roman" w:hAnsi="Times New Roman" w:cs="Times New Roman"/>
+          <w:sz w:val="24"/>
+          <w:szCs w:val="24"/>
+        </w:rPr>
+      </w:pPr>
+      <w:r>
+        <w:rPr>
+          <w:rFonts w:ascii="Times New Roman" w:hAnsi="Times New Roman" w:cs="Times New Roman"/>
+          <w:sz w:val="24"/>
+          <w:szCs w:val="24"/>
+        </w:rPr>
         <w:t>****************************************************</w:t>
       </w:r>
     </w:p>
@@ -566,15 +1000,30 @@
       <w:pPr>
         <w:pStyle w:val="Prrafodelista"/>
         <w:ind w:left="792"/>
-      </w:pPr>
-      <w:r>
-        <w:t xml:space="preserve">El proyecto debe proporcionar una propuesta para el desarrollo de todos los subsistemas implicados en la gestión de artículos deportivos y bases de datos departamentales”. Estos subsistemas se pueden diferenciar en siete grandes bloques: </w:t>
-      </w:r>
-    </w:p>
-    <w:p>
-      <w:pPr>
-        <w:pStyle w:val="Prrafodelista"/>
-        <w:ind w:left="792"/>
+        <w:rPr>
+          <w:rFonts w:ascii="Times New Roman" w:hAnsi="Times New Roman" w:cs="Times New Roman"/>
+          <w:sz w:val="24"/>
+          <w:szCs w:val="24"/>
+        </w:rPr>
+      </w:pPr>
+      <w:r>
+        <w:rPr>
+          <w:rFonts w:ascii="Times New Roman" w:hAnsi="Times New Roman" w:cs="Times New Roman"/>
+          <w:sz w:val="24"/>
+          <w:szCs w:val="24"/>
+        </w:rPr>
+        <w:t xml:space="preserve">El proyecto debe proporcionar una propuesta para el desarrollo de todos los subsistemas implicados en la gestión de ventas e información de los productos, también la gestión de usuarios y roles. Estos subsistemas se pueden diferenciar en siete grandes bloques: </w:t>
+      </w:r>
+    </w:p>
+    <w:p>
+      <w:pPr>
+        <w:pStyle w:val="Prrafodelista"/>
+        <w:ind w:left="792"/>
+        <w:rPr>
+          <w:rFonts w:ascii="Times New Roman" w:hAnsi="Times New Roman" w:cs="Times New Roman"/>
+          <w:sz w:val="24"/>
+          <w:szCs w:val="24"/>
+        </w:rPr>
       </w:pPr>
     </w:p>
     <w:p>
@@ -584,8 +1033,18 @@
           <w:ilvl w:val="1"/>
           <w:numId w:val="3"/>
         </w:numPr>
-      </w:pPr>
-      <w:r>
+        <w:rPr>
+          <w:rFonts w:ascii="Times New Roman" w:hAnsi="Times New Roman" w:cs="Times New Roman"/>
+          <w:sz w:val="24"/>
+          <w:szCs w:val="24"/>
+        </w:rPr>
+      </w:pPr>
+      <w:r>
+        <w:rPr>
+          <w:rFonts w:ascii="Times New Roman" w:hAnsi="Times New Roman" w:cs="Times New Roman"/>
+          <w:sz w:val="24"/>
+          <w:szCs w:val="24"/>
+        </w:rPr>
         <w:t>Gestión de Ventas, incluyendo:</w:t>
       </w:r>
     </w:p>
@@ -593,26 +1052,37 @@
       <w:pPr>
         <w:pStyle w:val="Prrafodelista"/>
         <w:ind w:left="792"/>
-      </w:pPr>
-      <w:r>
-        <w:t>Procedimiento de venta de productos vía operadoras de teléfono.</w:t>
-      </w:r>
-    </w:p>
-    <w:p>
-      <w:pPr>
-        <w:pStyle w:val="Prrafodelista"/>
-        <w:ind w:left="792"/>
-      </w:pPr>
-      <w:r>
-        <w:t>Procedimiento de venta mediante la atención de comerciales a domicilio del cliente.</w:t>
-      </w:r>
-    </w:p>
-    <w:p>
-      <w:pPr>
-        <w:pStyle w:val="Prrafodelista"/>
-        <w:ind w:left="792"/>
-      </w:pPr>
-      <w:r>
+        <w:rPr>
+          <w:rFonts w:ascii="Times New Roman" w:hAnsi="Times New Roman" w:cs="Times New Roman"/>
+          <w:sz w:val="24"/>
+          <w:szCs w:val="24"/>
+        </w:rPr>
+      </w:pPr>
+      <w:r>
+        <w:rPr>
+          <w:rFonts w:ascii="Times New Roman" w:hAnsi="Times New Roman" w:cs="Times New Roman"/>
+          <w:sz w:val="24"/>
+          <w:szCs w:val="24"/>
+        </w:rPr>
+        <w:t>Procedimiento de venta de productos en el sitio mediante caja.</w:t>
+      </w:r>
+    </w:p>
+    <w:p>
+      <w:pPr>
+        <w:pStyle w:val="Prrafodelista"/>
+        <w:ind w:left="792"/>
+        <w:rPr>
+          <w:rFonts w:ascii="Times New Roman" w:hAnsi="Times New Roman" w:cs="Times New Roman"/>
+          <w:sz w:val="24"/>
+          <w:szCs w:val="24"/>
+        </w:rPr>
+      </w:pPr>
+      <w:r>
+        <w:rPr>
+          <w:rFonts w:ascii="Times New Roman" w:hAnsi="Times New Roman" w:cs="Times New Roman"/>
+          <w:sz w:val="24"/>
+          <w:szCs w:val="24"/>
+        </w:rPr>
         <w:t>Procedimiento de venta mediante el sistema online, vía web.</w:t>
       </w:r>
     </w:p>
@@ -623,8 +1093,18 @@
           <w:ilvl w:val="1"/>
           <w:numId w:val="3"/>
         </w:numPr>
-      </w:pPr>
-      <w:r>
+        <w:rPr>
+          <w:rFonts w:ascii="Times New Roman" w:hAnsi="Times New Roman" w:cs="Times New Roman"/>
+          <w:sz w:val="24"/>
+          <w:szCs w:val="24"/>
+        </w:rPr>
+      </w:pPr>
+      <w:r>
+        <w:rPr>
+          <w:rFonts w:ascii="Times New Roman" w:hAnsi="Times New Roman" w:cs="Times New Roman"/>
+          <w:sz w:val="24"/>
+          <w:szCs w:val="24"/>
+        </w:rPr>
         <w:t>b)    Gestión de Almacenes, incluyendo:</w:t>
       </w:r>
     </w:p>
@@ -632,8 +1112,20 @@
       <w:pPr>
         <w:pStyle w:val="Prrafodelista"/>
         <w:ind w:left="792"/>
-      </w:pPr>
-      <w:r>
+        <w:rPr>
+          <w:rFonts w:ascii="Times New Roman" w:hAnsi="Times New Roman" w:cs="Times New Roman"/>
+          <w:strike/>
+          <w:sz w:val="24"/>
+          <w:szCs w:val="24"/>
+        </w:rPr>
+      </w:pPr>
+      <w:r>
+        <w:rPr>
+          <w:rFonts w:ascii="Times New Roman" w:hAnsi="Times New Roman" w:cs="Times New Roman"/>
+          <w:strike/>
+          <w:sz w:val="24"/>
+          <w:szCs w:val="24"/>
+        </w:rPr>
         <w:t>Gestión de nuevos pedidos.</w:t>
       </w:r>
     </w:p>
@@ -641,8 +1133,20 @@
       <w:pPr>
         <w:pStyle w:val="Prrafodelista"/>
         <w:ind w:left="792"/>
-      </w:pPr>
-      <w:r>
+        <w:rPr>
+          <w:rFonts w:ascii="Times New Roman" w:hAnsi="Times New Roman" w:cs="Times New Roman"/>
+          <w:strike/>
+          <w:sz w:val="24"/>
+          <w:szCs w:val="24"/>
+        </w:rPr>
+      </w:pPr>
+      <w:r>
+        <w:rPr>
+          <w:rFonts w:ascii="Times New Roman" w:hAnsi="Times New Roman" w:cs="Times New Roman"/>
+          <w:strike/>
+          <w:sz w:val="24"/>
+          <w:szCs w:val="24"/>
+        </w:rPr>
         <w:t>Reserva de stock para la preparación de pedidos.</w:t>
       </w:r>
     </w:p>
@@ -650,8 +1154,20 @@
       <w:pPr>
         <w:pStyle w:val="Prrafodelista"/>
         <w:ind w:left="792"/>
-      </w:pPr>
-      <w:r>
+        <w:rPr>
+          <w:rFonts w:ascii="Times New Roman" w:hAnsi="Times New Roman" w:cs="Times New Roman"/>
+          <w:strike/>
+          <w:sz w:val="24"/>
+          <w:szCs w:val="24"/>
+        </w:rPr>
+      </w:pPr>
+      <w:r>
+        <w:rPr>
+          <w:rFonts w:ascii="Times New Roman" w:hAnsi="Times New Roman" w:cs="Times New Roman"/>
+          <w:strike/>
+          <w:sz w:val="24"/>
+          <w:szCs w:val="24"/>
+        </w:rPr>
         <w:t>Gestión de incidencias de stock.</w:t>
       </w:r>
     </w:p>
@@ -659,8 +1175,20 @@
       <w:pPr>
         <w:pStyle w:val="Prrafodelista"/>
         <w:ind w:left="792"/>
-      </w:pPr>
-      <w:r>
+        <w:rPr>
+          <w:rFonts w:ascii="Times New Roman" w:hAnsi="Times New Roman" w:cs="Times New Roman"/>
+          <w:strike/>
+          <w:sz w:val="24"/>
+          <w:szCs w:val="24"/>
+        </w:rPr>
+      </w:pPr>
+      <w:r>
+        <w:rPr>
+          <w:rFonts w:ascii="Times New Roman" w:hAnsi="Times New Roman" w:cs="Times New Roman"/>
+          <w:strike/>
+          <w:sz w:val="24"/>
+          <w:szCs w:val="24"/>
+        </w:rPr>
         <w:t>Gestión de pedidos para envío.</w:t>
       </w:r>
     </w:p>
@@ -668,8 +1196,20 @@
       <w:pPr>
         <w:pStyle w:val="Prrafodelista"/>
         <w:ind w:left="792"/>
-      </w:pPr>
-      <w:r>
+        <w:rPr>
+          <w:rFonts w:ascii="Times New Roman" w:hAnsi="Times New Roman" w:cs="Times New Roman"/>
+          <w:strike/>
+          <w:sz w:val="24"/>
+          <w:szCs w:val="24"/>
+        </w:rPr>
+      </w:pPr>
+      <w:r>
+        <w:rPr>
+          <w:rFonts w:ascii="Times New Roman" w:hAnsi="Times New Roman" w:cs="Times New Roman"/>
+          <w:strike/>
+          <w:sz w:val="24"/>
+          <w:szCs w:val="24"/>
+        </w:rPr>
         <w:t>Gestión de consultas de estado de pedidos</w:t>
       </w:r>
     </w:p>
@@ -677,8 +1217,20 @@
       <w:pPr>
         <w:pStyle w:val="Prrafodelista"/>
         <w:ind w:left="792"/>
-      </w:pPr>
-      <w:r>
+        <w:rPr>
+          <w:rFonts w:ascii="Times New Roman" w:hAnsi="Times New Roman" w:cs="Times New Roman"/>
+          <w:strike/>
+          <w:sz w:val="24"/>
+          <w:szCs w:val="24"/>
+        </w:rPr>
+      </w:pPr>
+      <w:r>
+        <w:rPr>
+          <w:rFonts w:ascii="Times New Roman" w:hAnsi="Times New Roman" w:cs="Times New Roman"/>
+          <w:strike/>
+          <w:sz w:val="24"/>
+          <w:szCs w:val="24"/>
+        </w:rPr>
         <w:t>Cancelación de pedidos solicitado por el cliente.</w:t>
       </w:r>
     </w:p>
@@ -686,8 +1238,56 @@
       <w:pPr>
         <w:pStyle w:val="Prrafodelista"/>
         <w:ind w:left="792"/>
-      </w:pPr>
-      <w:r>
+        <w:rPr>
+          <w:rFonts w:ascii="Times New Roman" w:hAnsi="Times New Roman" w:cs="Times New Roman"/>
+          <w:sz w:val="24"/>
+          <w:szCs w:val="24"/>
+        </w:rPr>
+      </w:pPr>
+      <w:r>
+        <w:rPr>
+          <w:rFonts w:ascii="Times New Roman" w:hAnsi="Times New Roman" w:cs="Times New Roman"/>
+          <w:sz w:val="24"/>
+          <w:szCs w:val="24"/>
+        </w:rPr>
+        <w:t>Consulta de inventario.</w:t>
+      </w:r>
+    </w:p>
+    <w:p>
+      <w:pPr>
+        <w:pStyle w:val="Prrafodelista"/>
+        <w:ind w:left="792"/>
+        <w:rPr>
+          <w:rFonts w:ascii="Times New Roman" w:hAnsi="Times New Roman" w:cs="Times New Roman"/>
+          <w:sz w:val="24"/>
+          <w:szCs w:val="24"/>
+        </w:rPr>
+      </w:pPr>
+      <w:r>
+        <w:rPr>
+          <w:rFonts w:ascii="Times New Roman" w:hAnsi="Times New Roman" w:cs="Times New Roman"/>
+          <w:sz w:val="24"/>
+          <w:szCs w:val="24"/>
+        </w:rPr>
+        <w:t>Registro de productos y nuevos en almacenes.</w:t>
+      </w:r>
+    </w:p>
+    <w:p>
+      <w:pPr>
+        <w:pStyle w:val="Prrafodelista"/>
+        <w:ind w:left="792"/>
+        <w:rPr>
+          <w:rFonts w:ascii="Times New Roman" w:hAnsi="Times New Roman" w:cs="Times New Roman"/>
+          <w:sz w:val="24"/>
+          <w:szCs w:val="24"/>
+        </w:rPr>
+      </w:pPr>
+      <w:r>
+        <w:rPr>
+          <w:rFonts w:ascii="Times New Roman" w:hAnsi="Times New Roman" w:cs="Times New Roman"/>
+          <w:sz w:val="24"/>
+          <w:szCs w:val="24"/>
+        </w:rPr>
         <w:t> </w:t>
       </w:r>
     </w:p>
@@ -698,8 +1298,20 @@
           <w:ilvl w:val="1"/>
           <w:numId w:val="3"/>
         </w:numPr>
-      </w:pPr>
-      <w:r>
+        <w:rPr>
+          <w:rFonts w:ascii="Times New Roman" w:hAnsi="Times New Roman" w:cs="Times New Roman"/>
+          <w:strike/>
+          <w:sz w:val="24"/>
+          <w:szCs w:val="24"/>
+        </w:rPr>
+      </w:pPr>
+      <w:r>
+        <w:rPr>
+          <w:rFonts w:ascii="Times New Roman" w:hAnsi="Times New Roman" w:cs="Times New Roman"/>
+          <w:strike/>
+          <w:sz w:val="24"/>
+          <w:szCs w:val="24"/>
+        </w:rPr>
         <w:t>Gestión de Envíos, incluyendo:</w:t>
       </w:r>
     </w:p>
@@ -707,8 +1319,21 @@
       <w:pPr>
         <w:pStyle w:val="Prrafodelista"/>
         <w:ind w:left="792"/>
-      </w:pPr>
-      <w:r>
+        <w:rPr>
+          <w:rFonts w:ascii="Times New Roman" w:hAnsi="Times New Roman" w:cs="Times New Roman"/>
+          <w:strike/>
+          <w:sz w:val="24"/>
+          <w:szCs w:val="24"/>
+        </w:rPr>
+      </w:pPr>
+      <w:r>
+        <w:rPr>
+          <w:rFonts w:ascii="Times New Roman" w:hAnsi="Times New Roman" w:cs="Times New Roman"/>
+          <w:strike/>
+          <w:sz w:val="24"/>
+          <w:szCs w:val="24"/>
+        </w:rPr>
+        <w:lastRenderedPageBreak/>
         <w:t>Gestión de Pedidos para envío.</w:t>
       </w:r>
     </w:p>
@@ -716,8 +1341,20 @@
       <w:pPr>
         <w:pStyle w:val="Prrafodelista"/>
         <w:ind w:left="792"/>
-      </w:pPr>
-      <w:r>
+        <w:rPr>
+          <w:rFonts w:ascii="Times New Roman" w:hAnsi="Times New Roman" w:cs="Times New Roman"/>
+          <w:strike/>
+          <w:sz w:val="24"/>
+          <w:szCs w:val="24"/>
+        </w:rPr>
+      </w:pPr>
+      <w:r>
+        <w:rPr>
+          <w:rFonts w:ascii="Times New Roman" w:hAnsi="Times New Roman" w:cs="Times New Roman"/>
+          <w:strike/>
+          <w:sz w:val="24"/>
+          <w:szCs w:val="24"/>
+        </w:rPr>
         <w:t>Gestión de recibos.</w:t>
       </w:r>
     </w:p>
@@ -728,8 +1365,20 @@
           <w:ilvl w:val="1"/>
           <w:numId w:val="3"/>
         </w:numPr>
-      </w:pPr>
-      <w:r>
+        <w:rPr>
+          <w:rFonts w:ascii="Times New Roman" w:hAnsi="Times New Roman" w:cs="Times New Roman"/>
+          <w:strike/>
+          <w:sz w:val="24"/>
+          <w:szCs w:val="24"/>
+        </w:rPr>
+      </w:pPr>
+      <w:r>
+        <w:rPr>
+          <w:rFonts w:ascii="Times New Roman" w:hAnsi="Times New Roman" w:cs="Times New Roman"/>
+          <w:strike/>
+          <w:sz w:val="24"/>
+          <w:szCs w:val="24"/>
+        </w:rPr>
         <w:t xml:space="preserve">Departamento de Recursos Humanos. </w:t>
       </w:r>
     </w:p>
@@ -740,8 +1389,20 @@
           <w:ilvl w:val="1"/>
           <w:numId w:val="3"/>
         </w:numPr>
-      </w:pPr>
-      <w:r>
+        <w:rPr>
+          <w:rFonts w:ascii="Times New Roman" w:hAnsi="Times New Roman" w:cs="Times New Roman"/>
+          <w:strike/>
+          <w:sz w:val="24"/>
+          <w:szCs w:val="24"/>
+        </w:rPr>
+      </w:pPr>
+      <w:r>
+        <w:rPr>
+          <w:rFonts w:ascii="Times New Roman" w:hAnsi="Times New Roman" w:cs="Times New Roman"/>
+          <w:strike/>
+          <w:sz w:val="24"/>
+          <w:szCs w:val="24"/>
+        </w:rPr>
         <w:t>Departamento de Marketing.</w:t>
       </w:r>
     </w:p>
@@ -752,8 +1413,20 @@
           <w:ilvl w:val="1"/>
           <w:numId w:val="3"/>
         </w:numPr>
-      </w:pPr>
-      <w:r>
+        <w:rPr>
+          <w:rFonts w:ascii="Times New Roman" w:hAnsi="Times New Roman" w:cs="Times New Roman"/>
+          <w:strike/>
+          <w:sz w:val="24"/>
+          <w:szCs w:val="24"/>
+        </w:rPr>
+      </w:pPr>
+      <w:r>
+        <w:rPr>
+          <w:rFonts w:ascii="Times New Roman" w:hAnsi="Times New Roman" w:cs="Times New Roman"/>
+          <w:strike/>
+          <w:sz w:val="24"/>
+          <w:szCs w:val="24"/>
+        </w:rPr>
         <w:t>Departamento de Logística.</w:t>
       </w:r>
     </w:p>
@@ -764,12 +1437,2434 @@
           <w:ilvl w:val="1"/>
           <w:numId w:val="3"/>
         </w:numPr>
-      </w:pPr>
-      <w:r>
+        <w:rPr>
+          <w:rFonts w:ascii="Times New Roman" w:hAnsi="Times New Roman" w:cs="Times New Roman"/>
+          <w:strike/>
+          <w:sz w:val="24"/>
+          <w:szCs w:val="24"/>
+        </w:rPr>
+      </w:pPr>
+      <w:r>
+        <w:rPr>
+          <w:rFonts w:ascii="Times New Roman" w:hAnsi="Times New Roman" w:cs="Times New Roman"/>
+          <w:strike/>
+          <w:sz w:val="24"/>
+          <w:szCs w:val="24"/>
+        </w:rPr>
         <w:t>Contabilidad y Facturación.</w:t>
       </w:r>
     </w:p>
-    <w:p/>
+    <w:p>
+      <w:pPr>
+        <w:pStyle w:val="Prrafodelista"/>
+        <w:ind w:left="792"/>
+        <w:rPr>
+          <w:rFonts w:ascii="Times New Roman" w:hAnsi="Times New Roman" w:cs="Times New Roman"/>
+          <w:sz w:val="24"/>
+          <w:szCs w:val="24"/>
+        </w:rPr>
+      </w:pPr>
+    </w:p>
+    <w:p>
+      <w:pPr>
+        <w:pStyle w:val="Prrafodelista"/>
+        <w:numPr>
+          <w:ilvl w:val="1"/>
+          <w:numId w:val="1"/>
+        </w:numPr>
+        <w:rPr>
+          <w:rFonts w:ascii="Times New Roman" w:hAnsi="Times New Roman" w:cs="Times New Roman"/>
+          <w:sz w:val="24"/>
+          <w:szCs w:val="24"/>
+        </w:rPr>
+      </w:pPr>
+      <w:r>
+        <w:rPr>
+          <w:rFonts w:ascii="Times New Roman" w:hAnsi="Times New Roman" w:cs="Times New Roman"/>
+          <w:sz w:val="24"/>
+          <w:szCs w:val="24"/>
+        </w:rPr>
+        <w:t>Entregables del proyecto</w:t>
+      </w:r>
+      <w:r>
+        <w:rPr>
+          <w:rFonts w:ascii="Times New Roman" w:hAnsi="Times New Roman" w:cs="Times New Roman"/>
+          <w:sz w:val="24"/>
+          <w:szCs w:val="24"/>
+        </w:rPr>
+        <w:br/>
+      </w:r>
+      <w:r>
+        <w:rPr>
+          <w:rFonts w:ascii="Times New Roman" w:hAnsi="Times New Roman" w:cs="Times New Roman"/>
+          <w:sz w:val="24"/>
+          <w:szCs w:val="24"/>
+        </w:rPr>
+        <w:br/>
+      </w:r>
+      <w:r>
+        <w:rPr>
+          <w:rFonts w:ascii="Times New Roman" w:hAnsi="Times New Roman" w:cs="Times New Roman"/>
+          <w:sz w:val="24"/>
+          <w:szCs w:val="24"/>
+        </w:rPr>
+        <w:br/>
+        <w:t>1) Plan de Desarrollo del Software</w:t>
+      </w:r>
+    </w:p>
+    <w:p>
+      <w:pPr>
+        <w:ind w:left="792"/>
+        <w:rPr>
+          <w:rFonts w:ascii="Times New Roman" w:hAnsi="Times New Roman" w:cs="Times New Roman"/>
+          <w:sz w:val="24"/>
+          <w:szCs w:val="24"/>
+        </w:rPr>
+      </w:pPr>
+      <w:r>
+        <w:rPr>
+          <w:rFonts w:ascii="Times New Roman" w:hAnsi="Times New Roman" w:cs="Times New Roman"/>
+          <w:sz w:val="24"/>
+          <w:szCs w:val="24"/>
+        </w:rPr>
+        <w:t>Es el presente documento.</w:t>
+      </w:r>
+    </w:p>
+    <w:p>
+      <w:pPr>
+        <w:ind w:left="792"/>
+        <w:rPr>
+          <w:rFonts w:ascii="Times New Roman" w:hAnsi="Times New Roman" w:cs="Times New Roman"/>
+          <w:sz w:val="24"/>
+          <w:szCs w:val="24"/>
+        </w:rPr>
+      </w:pPr>
+    </w:p>
+    <w:p>
+      <w:pPr>
+        <w:ind w:left="792"/>
+        <w:rPr>
+          <w:rFonts w:ascii="Times New Roman" w:hAnsi="Times New Roman" w:cs="Times New Roman"/>
+          <w:sz w:val="24"/>
+          <w:szCs w:val="24"/>
+        </w:rPr>
+      </w:pPr>
+      <w:r>
+        <w:rPr>
+          <w:rFonts w:ascii="Times New Roman" w:hAnsi="Times New Roman" w:cs="Times New Roman"/>
+          <w:sz w:val="24"/>
+          <w:szCs w:val="24"/>
+        </w:rPr>
+        <w:t>2) Modelo de Casos de Uso del Negocio</w:t>
+      </w:r>
+    </w:p>
+    <w:p>
+      <w:pPr>
+        <w:ind w:left="792"/>
+        <w:rPr>
+          <w:rFonts w:ascii="Times New Roman" w:hAnsi="Times New Roman" w:cs="Times New Roman"/>
+          <w:sz w:val="24"/>
+          <w:szCs w:val="24"/>
+        </w:rPr>
+      </w:pPr>
+      <w:r>
+        <w:rPr>
+          <w:rFonts w:ascii="Times New Roman" w:hAnsi="Times New Roman" w:cs="Times New Roman"/>
+          <w:sz w:val="24"/>
+          <w:szCs w:val="24"/>
+        </w:rPr>
+        <w:t xml:space="preserve">Es un modelo de las funciones de negocio vistas desde la perspectiva de los actores externos (Gerentes, cajeros, ejecutivos de ventas, responsables de </w:t>
+      </w:r>
+      <w:proofErr w:type="spellStart"/>
+      <w:r>
+        <w:rPr>
+          <w:rFonts w:ascii="Times New Roman" w:hAnsi="Times New Roman" w:cs="Times New Roman"/>
+          <w:sz w:val="24"/>
+          <w:szCs w:val="24"/>
+        </w:rPr>
+        <w:t>almacen</w:t>
+      </w:r>
+      <w:proofErr w:type="spellEnd"/>
+      <w:r>
+        <w:rPr>
+          <w:rFonts w:ascii="Times New Roman" w:hAnsi="Times New Roman" w:cs="Times New Roman"/>
+          <w:sz w:val="24"/>
+          <w:szCs w:val="24"/>
+        </w:rPr>
+        <w:t>). permite situar al sistema en el contexto organizacional haciendo énfasis en los objetivos en este ámbito. Este modelo se representa con un Diagrama de Casos de Uso usando estereotipos específicos para este modelo.</w:t>
+      </w:r>
+    </w:p>
+    <w:p>
+      <w:pPr>
+        <w:ind w:left="792"/>
+        <w:rPr>
+          <w:rFonts w:ascii="Times New Roman" w:hAnsi="Times New Roman" w:cs="Times New Roman"/>
+          <w:sz w:val="24"/>
+          <w:szCs w:val="24"/>
+        </w:rPr>
+      </w:pPr>
+    </w:p>
+    <w:p>
+      <w:pPr>
+        <w:ind w:left="792"/>
+        <w:rPr>
+          <w:rFonts w:ascii="Times New Roman" w:hAnsi="Times New Roman" w:cs="Times New Roman"/>
+          <w:sz w:val="24"/>
+          <w:szCs w:val="24"/>
+        </w:rPr>
+      </w:pPr>
+    </w:p>
+    <w:p>
+      <w:pPr>
+        <w:ind w:left="792"/>
+        <w:rPr>
+          <w:rFonts w:ascii="Times New Roman" w:hAnsi="Times New Roman" w:cs="Times New Roman"/>
+          <w:sz w:val="24"/>
+          <w:szCs w:val="24"/>
+        </w:rPr>
+      </w:pPr>
+      <w:r>
+        <w:rPr>
+          <w:rFonts w:ascii="Times New Roman" w:hAnsi="Times New Roman" w:cs="Times New Roman"/>
+          <w:sz w:val="24"/>
+          <w:szCs w:val="24"/>
+        </w:rPr>
+        <w:t>3) Glosario</w:t>
+      </w:r>
+    </w:p>
+    <w:p>
+      <w:pPr>
+        <w:ind w:left="792"/>
+        <w:rPr>
+          <w:rFonts w:ascii="Times New Roman" w:hAnsi="Times New Roman" w:cs="Times New Roman"/>
+          <w:sz w:val="24"/>
+          <w:szCs w:val="24"/>
+        </w:rPr>
+      </w:pPr>
+      <w:r>
+        <w:rPr>
+          <w:rFonts w:ascii="Times New Roman" w:hAnsi="Times New Roman" w:cs="Times New Roman"/>
+          <w:sz w:val="24"/>
+          <w:szCs w:val="24"/>
+        </w:rPr>
+        <w:t>Es un documento que define los principales términos usados en el proyecto. Permite establecer una terminología consensuada.</w:t>
+      </w:r>
+    </w:p>
+    <w:p>
+      <w:pPr>
+        <w:ind w:left="792"/>
+        <w:rPr>
+          <w:rFonts w:ascii="Times New Roman" w:hAnsi="Times New Roman" w:cs="Times New Roman"/>
+          <w:sz w:val="24"/>
+          <w:szCs w:val="24"/>
+        </w:rPr>
+      </w:pPr>
+    </w:p>
+    <w:p>
+      <w:pPr>
+        <w:ind w:left="792"/>
+        <w:rPr>
+          <w:rFonts w:ascii="Times New Roman" w:hAnsi="Times New Roman" w:cs="Times New Roman"/>
+          <w:sz w:val="24"/>
+          <w:szCs w:val="24"/>
+        </w:rPr>
+      </w:pPr>
+      <w:r>
+        <w:rPr>
+          <w:rFonts w:ascii="Times New Roman" w:hAnsi="Times New Roman" w:cs="Times New Roman"/>
+          <w:sz w:val="24"/>
+          <w:szCs w:val="24"/>
+        </w:rPr>
+        <w:t>4) Modelo de Casos de Uso</w:t>
+      </w:r>
+    </w:p>
+    <w:p>
+      <w:pPr>
+        <w:ind w:left="792"/>
+        <w:rPr>
+          <w:rFonts w:ascii="Times New Roman" w:hAnsi="Times New Roman" w:cs="Times New Roman"/>
+          <w:sz w:val="24"/>
+          <w:szCs w:val="24"/>
+        </w:rPr>
+      </w:pPr>
+      <w:r>
+        <w:rPr>
+          <w:rFonts w:ascii="Times New Roman" w:hAnsi="Times New Roman" w:cs="Times New Roman"/>
+          <w:sz w:val="24"/>
+          <w:szCs w:val="24"/>
+        </w:rPr>
+        <w:t xml:space="preserve">El modelo de Casos de Uso presenta las funciones del sistema y los actores que hacen uso de ellas. Se representa mediante Diagramas de Casos de Uso. </w:t>
+      </w:r>
+    </w:p>
+    <w:p>
+      <w:pPr>
+        <w:ind w:left="792"/>
+        <w:rPr>
+          <w:rFonts w:ascii="Times New Roman" w:hAnsi="Times New Roman" w:cs="Times New Roman"/>
+          <w:sz w:val="24"/>
+          <w:szCs w:val="24"/>
+        </w:rPr>
+      </w:pPr>
+    </w:p>
+    <w:p>
+      <w:pPr>
+        <w:ind w:left="792"/>
+        <w:rPr>
+          <w:rFonts w:ascii="Times New Roman" w:hAnsi="Times New Roman" w:cs="Times New Roman"/>
+          <w:sz w:val="24"/>
+          <w:szCs w:val="24"/>
+        </w:rPr>
+      </w:pPr>
+      <w:r>
+        <w:rPr>
+          <w:rFonts w:ascii="Times New Roman" w:hAnsi="Times New Roman" w:cs="Times New Roman"/>
+          <w:sz w:val="24"/>
+          <w:szCs w:val="24"/>
+        </w:rPr>
+        <w:t>5) Visión</w:t>
+      </w:r>
+    </w:p>
+    <w:p>
+      <w:pPr>
+        <w:ind w:left="792"/>
+        <w:rPr>
+          <w:rFonts w:ascii="Times New Roman" w:hAnsi="Times New Roman" w:cs="Times New Roman"/>
+          <w:sz w:val="24"/>
+          <w:szCs w:val="24"/>
+        </w:rPr>
+      </w:pPr>
+      <w:r>
+        <w:rPr>
+          <w:rFonts w:ascii="Times New Roman" w:hAnsi="Times New Roman" w:cs="Times New Roman"/>
+          <w:sz w:val="24"/>
+          <w:szCs w:val="24"/>
+        </w:rPr>
+        <w:t>Este documento define la visión del producto desde la perspectiva del cliente, especificando las necesidades y características del producto. Constituye una base de acuerdo en cuanto a los requisitos del sistema.</w:t>
+      </w:r>
+    </w:p>
+    <w:p>
+      <w:pPr>
+        <w:ind w:left="792"/>
+        <w:rPr>
+          <w:rFonts w:ascii="Times New Roman" w:hAnsi="Times New Roman" w:cs="Times New Roman"/>
+          <w:sz w:val="24"/>
+          <w:szCs w:val="24"/>
+        </w:rPr>
+      </w:pPr>
+    </w:p>
+    <w:p>
+      <w:pPr>
+        <w:ind w:left="792"/>
+        <w:rPr>
+          <w:rFonts w:ascii="Times New Roman" w:hAnsi="Times New Roman" w:cs="Times New Roman"/>
+          <w:sz w:val="24"/>
+          <w:szCs w:val="24"/>
+        </w:rPr>
+      </w:pPr>
+      <w:r>
+        <w:rPr>
+          <w:rFonts w:ascii="Times New Roman" w:hAnsi="Times New Roman" w:cs="Times New Roman"/>
+          <w:sz w:val="24"/>
+          <w:szCs w:val="24"/>
+        </w:rPr>
+        <w:t>6) Especificaciones de Casos de Uso</w:t>
+      </w:r>
+    </w:p>
+    <w:p>
+      <w:pPr>
+        <w:ind w:left="792"/>
+        <w:rPr>
+          <w:rFonts w:ascii="Times New Roman" w:hAnsi="Times New Roman" w:cs="Times New Roman"/>
+          <w:sz w:val="24"/>
+          <w:szCs w:val="24"/>
+        </w:rPr>
+      </w:pPr>
+      <w:r>
+        <w:rPr>
+          <w:rFonts w:ascii="Times New Roman" w:hAnsi="Times New Roman" w:cs="Times New Roman"/>
+          <w:sz w:val="24"/>
+          <w:szCs w:val="24"/>
+        </w:rPr>
+        <w:t xml:space="preserve">Para los casos de uso que lo requieran (cuya funcionalidad no sea evidente o que no baste con una simple descripción narrativa) se realiza una descripción </w:t>
+      </w:r>
+      <w:r>
+        <w:rPr>
+          <w:rFonts w:ascii="Times New Roman" w:hAnsi="Times New Roman" w:cs="Times New Roman"/>
+          <w:sz w:val="24"/>
+          <w:szCs w:val="24"/>
+        </w:rPr>
+        <w:lastRenderedPageBreak/>
+        <w:t>detallada utilizando una plantilla de documento, donde se incluyen: precondiciones, postcondiciones, flujo de eventos, requisitos no-funcionales asociados. También, para casos de uso cuyo flujo de eventos sea complejo podrá adjuntarse una representación gráfica mediante un Diagrama de Actividad.</w:t>
+      </w:r>
+    </w:p>
+    <w:p>
+      <w:pPr>
+        <w:ind w:left="792"/>
+        <w:rPr>
+          <w:rFonts w:ascii="Times New Roman" w:hAnsi="Times New Roman" w:cs="Times New Roman"/>
+          <w:sz w:val="24"/>
+          <w:szCs w:val="24"/>
+        </w:rPr>
+      </w:pPr>
+      <w:r>
+        <w:rPr>
+          <w:rFonts w:ascii="Times New Roman" w:hAnsi="Times New Roman" w:cs="Times New Roman"/>
+          <w:sz w:val="24"/>
+          <w:szCs w:val="24"/>
+        </w:rPr>
+        <w:t xml:space="preserve"> </w:t>
+      </w:r>
+    </w:p>
+    <w:p>
+      <w:pPr>
+        <w:ind w:left="792"/>
+        <w:rPr>
+          <w:rFonts w:ascii="Times New Roman" w:hAnsi="Times New Roman" w:cs="Times New Roman"/>
+          <w:sz w:val="24"/>
+          <w:szCs w:val="24"/>
+        </w:rPr>
+      </w:pPr>
+      <w:r>
+        <w:rPr>
+          <w:rFonts w:ascii="Times New Roman" w:hAnsi="Times New Roman" w:cs="Times New Roman"/>
+          <w:sz w:val="24"/>
+          <w:szCs w:val="24"/>
+        </w:rPr>
+        <w:t>7) Especificaciones Adicionales</w:t>
+      </w:r>
+    </w:p>
+    <w:p>
+      <w:pPr>
+        <w:ind w:left="792"/>
+        <w:rPr>
+          <w:rFonts w:ascii="Times New Roman" w:hAnsi="Times New Roman" w:cs="Times New Roman"/>
+          <w:sz w:val="24"/>
+          <w:szCs w:val="24"/>
+        </w:rPr>
+      </w:pPr>
+      <w:r>
+        <w:rPr>
+          <w:rFonts w:ascii="Times New Roman" w:hAnsi="Times New Roman" w:cs="Times New Roman"/>
+          <w:sz w:val="24"/>
+          <w:szCs w:val="24"/>
+        </w:rPr>
+        <w:t xml:space="preserve">Este documento capturará todos los requisitos que no han sido incluidos como parte de los casos de uso y se refieren requisitos no-funcionales globales. Dichos requisitos incluyen: requisitos legales o normas, aplicación de estándares, requisitos de calidad del producto, tales como: confiabilidad, desempeño, etc., u otros requisitos de ambiente, tales como: sistema operativo, requisitos de compatibilidad, etc. </w:t>
+      </w:r>
+    </w:p>
+    <w:p>
+      <w:pPr>
+        <w:ind w:left="792"/>
+        <w:rPr>
+          <w:rFonts w:ascii="Times New Roman" w:hAnsi="Times New Roman" w:cs="Times New Roman"/>
+          <w:sz w:val="24"/>
+          <w:szCs w:val="24"/>
+        </w:rPr>
+      </w:pPr>
+    </w:p>
+    <w:p>
+      <w:pPr>
+        <w:ind w:left="792"/>
+        <w:rPr>
+          <w:rFonts w:ascii="Times New Roman" w:hAnsi="Times New Roman" w:cs="Times New Roman"/>
+          <w:sz w:val="24"/>
+          <w:szCs w:val="24"/>
+        </w:rPr>
+      </w:pPr>
+      <w:r>
+        <w:rPr>
+          <w:rFonts w:ascii="Times New Roman" w:hAnsi="Times New Roman" w:cs="Times New Roman"/>
+          <w:sz w:val="24"/>
+          <w:szCs w:val="24"/>
+        </w:rPr>
+        <w:t>8) Prototipos de Interfaces de Usuario</w:t>
+      </w:r>
+    </w:p>
+    <w:p>
+      <w:pPr>
+        <w:ind w:left="792"/>
+        <w:rPr>
+          <w:rFonts w:ascii="Times New Roman" w:hAnsi="Times New Roman" w:cs="Times New Roman"/>
+          <w:sz w:val="24"/>
+          <w:szCs w:val="24"/>
+        </w:rPr>
+      </w:pPr>
+      <w:r>
+        <w:rPr>
+          <w:rFonts w:ascii="Times New Roman" w:hAnsi="Times New Roman" w:cs="Times New Roman"/>
+          <w:sz w:val="24"/>
+          <w:szCs w:val="24"/>
+        </w:rPr>
+        <w:t xml:space="preserve">Se trata de prototipos que permiten al usuario hacerse una idea más o menos precisa de las interfaces que proveerá el sistema y así, conseguir retroalimentación de su parte respecto a los requisitos del sistema. Estos prototipos se realizarán como: dibujos a mano en papel, dibujos con alguna herramienta gráfica o prototipos ejecutables interactivos, siguiendo ese orden de acuerdo al avance del proyecto. Sólo los de este último tipo serán entregados al final de la fase de Elaboración, los otros serán desechados. Asimismo, este artefacto, será desechado en la fase de Construcción en la medida que el resultado de las iteraciones vaya desarrollando el producto final. </w:t>
+      </w:r>
+    </w:p>
+    <w:p>
+      <w:pPr>
+        <w:ind w:left="792"/>
+        <w:rPr>
+          <w:rFonts w:ascii="Times New Roman" w:hAnsi="Times New Roman" w:cs="Times New Roman"/>
+          <w:sz w:val="24"/>
+          <w:szCs w:val="24"/>
+        </w:rPr>
+      </w:pPr>
+      <w:r>
+        <w:rPr>
+          <w:rFonts w:ascii="Times New Roman" w:hAnsi="Times New Roman" w:cs="Times New Roman"/>
+          <w:sz w:val="24"/>
+          <w:szCs w:val="24"/>
+        </w:rPr>
+        <w:t xml:space="preserve"> </w:t>
+      </w:r>
+    </w:p>
+    <w:p>
+      <w:pPr>
+        <w:ind w:left="792"/>
+        <w:rPr>
+          <w:rFonts w:ascii="Times New Roman" w:hAnsi="Times New Roman" w:cs="Times New Roman"/>
+          <w:sz w:val="24"/>
+          <w:szCs w:val="24"/>
+        </w:rPr>
+      </w:pPr>
+      <w:r>
+        <w:rPr>
+          <w:rFonts w:ascii="Times New Roman" w:hAnsi="Times New Roman" w:cs="Times New Roman"/>
+          <w:sz w:val="24"/>
+          <w:szCs w:val="24"/>
+        </w:rPr>
+        <w:t>9) Modelo de Análisis y Diseño</w:t>
+      </w:r>
+    </w:p>
+    <w:p>
+      <w:pPr>
+        <w:ind w:left="792"/>
+        <w:rPr>
+          <w:rFonts w:ascii="Times New Roman" w:hAnsi="Times New Roman" w:cs="Times New Roman"/>
+          <w:sz w:val="24"/>
+          <w:szCs w:val="24"/>
+        </w:rPr>
+      </w:pPr>
+      <w:r>
+        <w:rPr>
+          <w:rFonts w:ascii="Times New Roman" w:hAnsi="Times New Roman" w:cs="Times New Roman"/>
+          <w:sz w:val="24"/>
+          <w:szCs w:val="24"/>
+        </w:rPr>
+        <w:t>Este modelo establece la realización de los casos de uso en clases y pasando desde una representación en términos de análisis (sin incluir aspectos de implementación) hacia una de diseño (incluyendo una orientación hacia el entorno de implementación), de acuerdo al avance del proyecto.</w:t>
+      </w:r>
+    </w:p>
+    <w:p>
+      <w:pPr>
+        <w:ind w:left="792"/>
+        <w:rPr>
+          <w:rFonts w:ascii="Times New Roman" w:hAnsi="Times New Roman" w:cs="Times New Roman"/>
+          <w:sz w:val="24"/>
+          <w:szCs w:val="24"/>
+        </w:rPr>
+      </w:pPr>
+    </w:p>
+    <w:p>
+      <w:pPr>
+        <w:ind w:left="792"/>
+        <w:rPr>
+          <w:rFonts w:ascii="Times New Roman" w:hAnsi="Times New Roman" w:cs="Times New Roman"/>
+          <w:sz w:val="24"/>
+          <w:szCs w:val="24"/>
+        </w:rPr>
+      </w:pPr>
+      <w:r>
+        <w:rPr>
+          <w:rFonts w:ascii="Times New Roman" w:hAnsi="Times New Roman" w:cs="Times New Roman"/>
+          <w:sz w:val="24"/>
+          <w:szCs w:val="24"/>
+        </w:rPr>
+        <w:t xml:space="preserve">10) Modelo de Datos </w:t>
+      </w:r>
+    </w:p>
+    <w:p>
+      <w:pPr>
+        <w:ind w:left="792"/>
+        <w:rPr>
+          <w:rFonts w:ascii="Times New Roman" w:hAnsi="Times New Roman" w:cs="Times New Roman"/>
+          <w:sz w:val="24"/>
+          <w:szCs w:val="24"/>
+        </w:rPr>
+      </w:pPr>
+      <w:r>
+        <w:rPr>
+          <w:rFonts w:ascii="Times New Roman" w:hAnsi="Times New Roman" w:cs="Times New Roman"/>
+          <w:sz w:val="24"/>
+          <w:szCs w:val="24"/>
+        </w:rPr>
+        <w:t xml:space="preserve">Previendo que la persistencia de la información del sistema será soportada por una base de datos relacional, este modelo describe la representación lógica de los datos persistentes, de acuerdo con el enfoque para modelado relacional de datos. Para expresar este modelo se utiliza un Diagrama de Clases (donde se utiliza un </w:t>
+      </w:r>
+      <w:proofErr w:type="spellStart"/>
+      <w:r>
+        <w:rPr>
+          <w:rFonts w:ascii="Times New Roman" w:hAnsi="Times New Roman" w:cs="Times New Roman"/>
+          <w:sz w:val="24"/>
+          <w:szCs w:val="24"/>
+        </w:rPr>
+        <w:t>profile</w:t>
+      </w:r>
+      <w:proofErr w:type="spellEnd"/>
+      <w:r>
+        <w:rPr>
+          <w:rFonts w:ascii="Times New Roman" w:hAnsi="Times New Roman" w:cs="Times New Roman"/>
+          <w:sz w:val="24"/>
+          <w:szCs w:val="24"/>
+        </w:rPr>
+        <w:t xml:space="preserve"> UML para Modelado de Datos, para conseguir la representación de tablas, claves, etc.).</w:t>
+      </w:r>
+    </w:p>
+    <w:p>
+      <w:pPr>
+        <w:ind w:left="792"/>
+        <w:rPr>
+          <w:rFonts w:ascii="Times New Roman" w:hAnsi="Times New Roman" w:cs="Times New Roman"/>
+          <w:sz w:val="24"/>
+          <w:szCs w:val="24"/>
+        </w:rPr>
+      </w:pPr>
+    </w:p>
+    <w:p>
+      <w:pPr>
+        <w:ind w:left="792"/>
+        <w:rPr>
+          <w:rFonts w:ascii="Times New Roman" w:hAnsi="Times New Roman" w:cs="Times New Roman"/>
+          <w:sz w:val="24"/>
+          <w:szCs w:val="24"/>
+        </w:rPr>
+      </w:pPr>
+    </w:p>
+    <w:p>
+      <w:pPr>
+        <w:ind w:left="792"/>
+        <w:rPr>
+          <w:rFonts w:ascii="Times New Roman" w:hAnsi="Times New Roman" w:cs="Times New Roman"/>
+          <w:sz w:val="24"/>
+          <w:szCs w:val="24"/>
+        </w:rPr>
+      </w:pPr>
+      <w:r>
+        <w:rPr>
+          <w:rFonts w:ascii="Times New Roman" w:hAnsi="Times New Roman" w:cs="Times New Roman"/>
+          <w:sz w:val="24"/>
+          <w:szCs w:val="24"/>
+        </w:rPr>
+        <w:t>11) Modelo de Despliegue</w:t>
+      </w:r>
+    </w:p>
+    <w:p>
+      <w:pPr>
+        <w:ind w:left="792"/>
+        <w:rPr>
+          <w:rFonts w:ascii="Times New Roman" w:hAnsi="Times New Roman" w:cs="Times New Roman"/>
+          <w:sz w:val="24"/>
+          <w:szCs w:val="24"/>
+        </w:rPr>
+      </w:pPr>
+      <w:r>
+        <w:rPr>
+          <w:rFonts w:ascii="Times New Roman" w:hAnsi="Times New Roman" w:cs="Times New Roman"/>
+          <w:sz w:val="24"/>
+          <w:szCs w:val="24"/>
+        </w:rPr>
+        <w:t>Este modelo muestra el despliegue la configuración de tipos de nodos del sistema, en los cuales se hará el despliegue de los componentes.</w:t>
+      </w:r>
+    </w:p>
+    <w:p>
+      <w:pPr>
+        <w:ind w:left="792"/>
+        <w:rPr>
+          <w:rFonts w:ascii="Times New Roman" w:hAnsi="Times New Roman" w:cs="Times New Roman"/>
+          <w:sz w:val="24"/>
+          <w:szCs w:val="24"/>
+        </w:rPr>
+      </w:pPr>
+    </w:p>
+    <w:p>
+      <w:pPr>
+        <w:ind w:left="792"/>
+        <w:rPr>
+          <w:rFonts w:ascii="Times New Roman" w:hAnsi="Times New Roman" w:cs="Times New Roman"/>
+          <w:sz w:val="24"/>
+          <w:szCs w:val="24"/>
+        </w:rPr>
+      </w:pPr>
+      <w:r>
+        <w:rPr>
+          <w:rFonts w:ascii="Times New Roman" w:hAnsi="Times New Roman" w:cs="Times New Roman"/>
+          <w:sz w:val="24"/>
+          <w:szCs w:val="24"/>
+        </w:rPr>
+        <w:t>12) Casos de Prueba</w:t>
+      </w:r>
+    </w:p>
+    <w:p>
+      <w:pPr>
+        <w:ind w:left="792"/>
+        <w:rPr>
+          <w:rFonts w:ascii="Times New Roman" w:hAnsi="Times New Roman" w:cs="Times New Roman"/>
+          <w:sz w:val="24"/>
+          <w:szCs w:val="24"/>
+        </w:rPr>
+      </w:pPr>
+      <w:r>
+        <w:rPr>
+          <w:rFonts w:ascii="Times New Roman" w:hAnsi="Times New Roman" w:cs="Times New Roman"/>
+          <w:sz w:val="24"/>
+          <w:szCs w:val="24"/>
+        </w:rPr>
+        <w:t>Cada prueba es especificada mediante un documento que establece las condiciones de ejecución, las entradas de la prueba, y los resultados esperados. Estos casos de prueba son aplicados como pruebas de regresión en cada iteración. Cada caso de prueba llevará asociado un procedimiento de prueba con las instrucciones para realizar la prueba, y dependiendo del tipo de prueba dicho procedimiento podrá ser automatizable mediante un script de prueba.</w:t>
+      </w:r>
+      <w:r>
+        <w:rPr>
+          <w:rFonts w:ascii="Times New Roman" w:hAnsi="Times New Roman" w:cs="Times New Roman"/>
+          <w:sz w:val="24"/>
+          <w:szCs w:val="24"/>
+        </w:rPr>
+        <w:br/>
+      </w:r>
+    </w:p>
+    <w:p>
+      <w:pPr>
+        <w:pStyle w:val="Prrafodelista"/>
+        <w:numPr>
+          <w:ilvl w:val="1"/>
+          <w:numId w:val="1"/>
+        </w:numPr>
+        <w:rPr>
+          <w:rFonts w:ascii="Times New Roman" w:hAnsi="Times New Roman" w:cs="Times New Roman"/>
+          <w:sz w:val="24"/>
+          <w:szCs w:val="24"/>
+        </w:rPr>
+      </w:pPr>
+      <w:r>
+        <w:rPr>
+          <w:rFonts w:ascii="Times New Roman" w:hAnsi="Times New Roman" w:cs="Times New Roman"/>
+          <w:sz w:val="24"/>
+          <w:szCs w:val="24"/>
+        </w:rPr>
+        <w:t>Evolución del Plan de Desarrollo del Software</w:t>
+      </w:r>
+      <w:r>
+        <w:rPr>
+          <w:rFonts w:ascii="Times New Roman" w:hAnsi="Times New Roman" w:cs="Times New Roman"/>
+          <w:sz w:val="24"/>
+          <w:szCs w:val="24"/>
+        </w:rPr>
+        <w:br/>
+      </w:r>
+    </w:p>
+    <w:p>
+      <w:pPr>
+        <w:pStyle w:val="Prrafodelista"/>
+        <w:ind w:left="792"/>
+        <w:rPr>
+          <w:rFonts w:ascii="Times New Roman" w:hAnsi="Times New Roman" w:cs="Times New Roman"/>
+          <w:sz w:val="24"/>
+          <w:szCs w:val="24"/>
+        </w:rPr>
+      </w:pPr>
+      <w:r>
+        <w:rPr>
+          <w:rFonts w:ascii="Times New Roman" w:hAnsi="Times New Roman" w:cs="Times New Roman"/>
+          <w:sz w:val="24"/>
+          <w:szCs w:val="24"/>
+        </w:rPr>
+        <w:t>El Plan de Desarrollo del Software se revisará semanalmente y se refinará antes del comienzo de cada iteración.</w:t>
+      </w:r>
+      <w:r>
+        <w:rPr>
+          <w:rFonts w:ascii="Times New Roman" w:hAnsi="Times New Roman" w:cs="Times New Roman"/>
+          <w:sz w:val="24"/>
+          <w:szCs w:val="24"/>
+        </w:rPr>
+        <w:br/>
+      </w:r>
+    </w:p>
+    <w:p>
+      <w:pPr>
+        <w:pStyle w:val="Prrafodelista"/>
+        <w:numPr>
+          <w:ilvl w:val="0"/>
+          <w:numId w:val="1"/>
+        </w:numPr>
+        <w:rPr>
+          <w:rFonts w:ascii="Times New Roman" w:hAnsi="Times New Roman" w:cs="Times New Roman"/>
+          <w:sz w:val="24"/>
+          <w:szCs w:val="24"/>
+        </w:rPr>
+      </w:pPr>
+      <w:r>
+        <w:rPr>
+          <w:rFonts w:ascii="Times New Roman" w:hAnsi="Times New Roman" w:cs="Times New Roman"/>
+          <w:sz w:val="24"/>
+          <w:szCs w:val="24"/>
+        </w:rPr>
+        <w:t>Organización del Proyecto</w:t>
+      </w:r>
+      <w:r>
+        <w:rPr>
+          <w:rFonts w:ascii="Times New Roman" w:hAnsi="Times New Roman" w:cs="Times New Roman"/>
+          <w:sz w:val="24"/>
+          <w:szCs w:val="24"/>
+        </w:rPr>
+        <w:br/>
+      </w:r>
+    </w:p>
+    <w:p>
+      <w:pPr>
+        <w:pStyle w:val="Prrafodelista"/>
+        <w:numPr>
+          <w:ilvl w:val="1"/>
+          <w:numId w:val="1"/>
+        </w:numPr>
+        <w:rPr>
+          <w:rFonts w:ascii="Times New Roman" w:hAnsi="Times New Roman" w:cs="Times New Roman"/>
+          <w:sz w:val="24"/>
+          <w:szCs w:val="24"/>
+        </w:rPr>
+      </w:pPr>
+      <w:r>
+        <w:rPr>
+          <w:rFonts w:ascii="Times New Roman" w:hAnsi="Times New Roman" w:cs="Times New Roman"/>
+          <w:sz w:val="24"/>
+          <w:szCs w:val="24"/>
+        </w:rPr>
+        <w:t>Participantes en el Proyecto</w:t>
+      </w:r>
+    </w:p>
+    <w:p>
+      <w:pPr>
+        <w:ind w:left="360"/>
+        <w:rPr>
+          <w:rFonts w:ascii="Times New Roman" w:hAnsi="Times New Roman" w:cs="Times New Roman"/>
+          <w:sz w:val="24"/>
+          <w:szCs w:val="24"/>
+        </w:rPr>
+      </w:pPr>
+      <w:r>
+        <w:rPr>
+          <w:rFonts w:ascii="Times New Roman" w:hAnsi="Times New Roman" w:cs="Times New Roman"/>
+          <w:sz w:val="24"/>
+          <w:szCs w:val="24"/>
+        </w:rPr>
+        <w:t xml:space="preserve">De momento no se incluye el personal que designará </w:t>
+      </w:r>
+      <w:r>
+        <w:rPr>
+          <w:rFonts w:ascii="Times New Roman" w:hAnsi="Times New Roman" w:cs="Times New Roman"/>
+          <w:sz w:val="24"/>
+          <w:szCs w:val="24"/>
+        </w:rPr>
+        <w:t xml:space="preserve">Totos </w:t>
+      </w:r>
+      <w:r>
+        <w:rPr>
+          <w:rFonts w:ascii="Times New Roman" w:hAnsi="Times New Roman" w:cs="Times New Roman"/>
+          <w:sz w:val="24"/>
+          <w:szCs w:val="24"/>
+        </w:rPr>
+        <w:t xml:space="preserve">como </w:t>
+      </w:r>
+      <w:r>
+        <w:rPr>
+          <w:rFonts w:ascii="Times New Roman" w:hAnsi="Times New Roman" w:cs="Times New Roman"/>
+          <w:sz w:val="24"/>
+          <w:szCs w:val="24"/>
+        </w:rPr>
+        <w:t>responsable</w:t>
+      </w:r>
+      <w:r>
+        <w:rPr>
+          <w:rFonts w:ascii="Times New Roman" w:hAnsi="Times New Roman" w:cs="Times New Roman"/>
+          <w:sz w:val="24"/>
+          <w:szCs w:val="24"/>
+        </w:rPr>
+        <w:t xml:space="preserve"> del Proyecto, Comité de Control y Seguimiento, otros participantes que se estimen convenientes para proporcionar los requisitos y validar el sistema.</w:t>
+      </w:r>
+    </w:p>
+    <w:p>
+      <w:pPr>
+        <w:ind w:left="360"/>
+        <w:rPr>
+          <w:rFonts w:ascii="Times New Roman" w:hAnsi="Times New Roman" w:cs="Times New Roman"/>
+          <w:sz w:val="24"/>
+          <w:szCs w:val="24"/>
+        </w:rPr>
+      </w:pPr>
+      <w:r>
+        <w:rPr>
+          <w:rFonts w:ascii="Times New Roman" w:hAnsi="Times New Roman" w:cs="Times New Roman"/>
+          <w:sz w:val="24"/>
+          <w:szCs w:val="24"/>
+        </w:rPr>
+        <w:t xml:space="preserve">El resto del personal del proyecto (por la parte </w:t>
+      </w:r>
+      <w:r>
+        <w:rPr>
+          <w:rFonts w:ascii="Times New Roman" w:hAnsi="Times New Roman" w:cs="Times New Roman"/>
+          <w:sz w:val="24"/>
+          <w:szCs w:val="24"/>
+        </w:rPr>
+        <w:t>de la empresa</w:t>
+      </w:r>
+      <w:r>
+        <w:rPr>
+          <w:rFonts w:ascii="Times New Roman" w:hAnsi="Times New Roman" w:cs="Times New Roman"/>
+          <w:sz w:val="24"/>
+          <w:szCs w:val="24"/>
+        </w:rPr>
+        <w:t xml:space="preserve"> adjudicataria), considerando las fases de Inicio, Elaboración y dos iteraciones de la fase de Construcción, estará formado por los siguientes puestos de trabajo y personal asociado:</w:t>
+      </w:r>
+    </w:p>
+    <w:p>
+      <w:pPr>
+        <w:ind w:left="360"/>
+        <w:rPr>
+          <w:rFonts w:ascii="Times New Roman" w:hAnsi="Times New Roman" w:cs="Times New Roman"/>
+          <w:sz w:val="24"/>
+          <w:szCs w:val="24"/>
+        </w:rPr>
+      </w:pPr>
+      <w:r>
+        <w:rPr>
+          <w:rFonts w:ascii="Times New Roman" w:hAnsi="Times New Roman" w:cs="Times New Roman"/>
+          <w:sz w:val="24"/>
+          <w:szCs w:val="24"/>
+        </w:rPr>
+        <w:t xml:space="preserve">Jefe de Proyecto. Labor de </w:t>
+      </w:r>
+      <w:r>
+        <w:rPr>
+          <w:rFonts w:ascii="Times New Roman" w:hAnsi="Times New Roman" w:cs="Times New Roman"/>
+          <w:sz w:val="24"/>
+          <w:szCs w:val="24"/>
+        </w:rPr>
+        <w:t>Fabio Camacho Encinas</w:t>
+      </w:r>
+      <w:r>
+        <w:rPr>
+          <w:rFonts w:ascii="Times New Roman" w:hAnsi="Times New Roman" w:cs="Times New Roman"/>
+          <w:sz w:val="24"/>
+          <w:szCs w:val="24"/>
+        </w:rPr>
+        <w:t xml:space="preserve">. con experiencia en metodologías de desarrollo, </w:t>
+      </w:r>
+      <w:r>
+        <w:rPr>
+          <w:rFonts w:ascii="Times New Roman" w:hAnsi="Times New Roman" w:cs="Times New Roman"/>
+          <w:sz w:val="24"/>
+          <w:szCs w:val="24"/>
+        </w:rPr>
+        <w:t>herramientas y</w:t>
+      </w:r>
+      <w:r>
+        <w:rPr>
+          <w:rFonts w:ascii="Times New Roman" w:hAnsi="Times New Roman" w:cs="Times New Roman"/>
+          <w:sz w:val="24"/>
+          <w:szCs w:val="24"/>
+        </w:rPr>
+        <w:t xml:space="preserve"> el proceso de desarrollo RUP.</w:t>
+      </w:r>
+    </w:p>
+    <w:p>
+      <w:pPr>
+        <w:ind w:left="360"/>
+        <w:rPr>
+          <w:rFonts w:ascii="Times New Roman" w:hAnsi="Times New Roman" w:cs="Times New Roman"/>
+          <w:sz w:val="24"/>
+          <w:szCs w:val="24"/>
+        </w:rPr>
+      </w:pPr>
+      <w:r>
+        <w:rPr>
+          <w:rFonts w:ascii="Times New Roman" w:hAnsi="Times New Roman" w:cs="Times New Roman"/>
+          <w:sz w:val="24"/>
+          <w:szCs w:val="24"/>
+        </w:rPr>
+        <w:t xml:space="preserve">Analista de Sistemas. El perfil establecido es: Ingeniero en Informática con conocimientos de UML, uno de ellos al menos con experiencia en sistemas afines a la línea del proyecto, labor que llevará a cabo </w:t>
+      </w:r>
+      <w:r>
+        <w:rPr>
+          <w:rFonts w:ascii="Times New Roman" w:hAnsi="Times New Roman" w:cs="Times New Roman"/>
+          <w:sz w:val="24"/>
+          <w:szCs w:val="24"/>
+        </w:rPr>
+        <w:t>German Camacho Melgar.</w:t>
+      </w:r>
+    </w:p>
+    <w:p>
+      <w:pPr>
+        <w:ind w:left="360"/>
+        <w:rPr>
+          <w:rFonts w:ascii="Times New Roman" w:hAnsi="Times New Roman" w:cs="Times New Roman"/>
+          <w:sz w:val="24"/>
+          <w:szCs w:val="24"/>
+        </w:rPr>
+      </w:pPr>
+      <w:r>
+        <w:rPr>
+          <w:rFonts w:ascii="Times New Roman" w:hAnsi="Times New Roman" w:cs="Times New Roman"/>
+          <w:sz w:val="24"/>
+          <w:szCs w:val="24"/>
+        </w:rPr>
+        <w:t xml:space="preserve">Analistas - Programadores. Con experiencia en el entorno de desarrollo del proyecto, con el fin de que los prototipos puedan ser lo más cercanos posibles al producto final. </w:t>
+      </w:r>
+    </w:p>
+    <w:p>
+      <w:pPr>
+        <w:ind w:left="360"/>
+        <w:rPr>
+          <w:rFonts w:ascii="Times New Roman" w:hAnsi="Times New Roman" w:cs="Times New Roman"/>
+          <w:sz w:val="24"/>
+          <w:szCs w:val="24"/>
+        </w:rPr>
+      </w:pPr>
+      <w:r>
+        <w:rPr>
+          <w:rFonts w:ascii="Times New Roman" w:hAnsi="Times New Roman" w:cs="Times New Roman"/>
+          <w:sz w:val="24"/>
+          <w:szCs w:val="24"/>
+        </w:rPr>
+        <w:t xml:space="preserve">Ingeniero de Software. El perfil establecido es: Ingeniero en Informática recién titulado que participará como becario en el convenio universidad-empresa, realizando labores de gestión de requisitos, gestión de configuración, documentación y diseño de datos. </w:t>
+      </w:r>
+    </w:p>
+    <w:p>
+      <w:pPr>
+        <w:ind w:left="360"/>
+        <w:rPr>
+          <w:rFonts w:ascii="Times New Roman" w:hAnsi="Times New Roman" w:cs="Times New Roman"/>
+          <w:sz w:val="24"/>
+          <w:szCs w:val="24"/>
+        </w:rPr>
+      </w:pPr>
+    </w:p>
+    <w:p>
+      <w:pPr>
+        <w:pStyle w:val="Prrafodelista"/>
+        <w:numPr>
+          <w:ilvl w:val="1"/>
+          <w:numId w:val="1"/>
+        </w:numPr>
+        <w:rPr>
+          <w:rFonts w:ascii="Times New Roman" w:hAnsi="Times New Roman" w:cs="Times New Roman"/>
+          <w:sz w:val="24"/>
+          <w:szCs w:val="24"/>
+        </w:rPr>
+      </w:pPr>
+      <w:r>
+        <w:rPr>
+          <w:rFonts w:ascii="Times New Roman" w:hAnsi="Times New Roman" w:cs="Times New Roman"/>
+          <w:sz w:val="24"/>
+          <w:szCs w:val="24"/>
+        </w:rPr>
+        <w:t>Interfaces Externas</w:t>
+      </w:r>
+    </w:p>
+    <w:p>
+      <w:pPr>
+        <w:ind w:left="360"/>
+        <w:rPr>
+          <w:rFonts w:ascii="Times New Roman" w:hAnsi="Times New Roman" w:cs="Times New Roman"/>
+          <w:sz w:val="24"/>
+          <w:szCs w:val="24"/>
+        </w:rPr>
+      </w:pPr>
+      <w:proofErr w:type="spellStart"/>
+      <w:r>
+        <w:rPr>
+          <w:rFonts w:ascii="Times New Roman" w:hAnsi="Times New Roman" w:cs="Times New Roman"/>
+          <w:sz w:val="24"/>
+          <w:szCs w:val="24"/>
+        </w:rPr>
+        <w:t>Totto</w:t>
+      </w:r>
+      <w:r>
+        <w:rPr>
+          <w:rFonts w:ascii="Times New Roman" w:hAnsi="Times New Roman" w:cs="Times New Roman"/>
+          <w:sz w:val="24"/>
+          <w:szCs w:val="24"/>
+        </w:rPr>
+        <w:t>s</w:t>
+      </w:r>
+      <w:proofErr w:type="spellEnd"/>
+      <w:r>
+        <w:rPr>
+          <w:rFonts w:ascii="Times New Roman" w:hAnsi="Times New Roman" w:cs="Times New Roman"/>
+          <w:sz w:val="24"/>
+          <w:szCs w:val="24"/>
+        </w:rPr>
+        <w:t xml:space="preserve"> definirá los participantes del proyecto que proporcionarán los requisitos del sistema, y entre ellos quiénes serán los encargados de evaluar los artefactos de acuerdo a cada subsistema y según el plan establecido.</w:t>
+      </w:r>
+    </w:p>
+    <w:p>
+      <w:pPr>
+        <w:ind w:left="360"/>
+        <w:rPr>
+          <w:rFonts w:ascii="Times New Roman" w:hAnsi="Times New Roman" w:cs="Times New Roman"/>
+          <w:sz w:val="24"/>
+          <w:szCs w:val="24"/>
+        </w:rPr>
+      </w:pPr>
+      <w:r>
+        <w:rPr>
+          <w:rFonts w:ascii="Times New Roman" w:hAnsi="Times New Roman" w:cs="Times New Roman"/>
+          <w:sz w:val="24"/>
+          <w:szCs w:val="24"/>
+        </w:rPr>
+        <w:t xml:space="preserve">El equipo de desarrollo interactuará activamente con los participantes de </w:t>
+      </w:r>
+      <w:proofErr w:type="spellStart"/>
+      <w:r>
+        <w:rPr>
+          <w:rFonts w:ascii="Times New Roman" w:hAnsi="Times New Roman" w:cs="Times New Roman"/>
+          <w:sz w:val="24"/>
+          <w:szCs w:val="24"/>
+        </w:rPr>
+        <w:t>Tottos</w:t>
+      </w:r>
+      <w:proofErr w:type="spellEnd"/>
+      <w:r>
+        <w:rPr>
+          <w:rFonts w:ascii="Times New Roman" w:hAnsi="Times New Roman" w:cs="Times New Roman"/>
+          <w:sz w:val="24"/>
+          <w:szCs w:val="24"/>
+        </w:rPr>
+        <w:t xml:space="preserve"> para especificación y validación de los artefactos generados.</w:t>
+      </w:r>
+    </w:p>
+    <w:p>
+      <w:pPr>
+        <w:pStyle w:val="Prrafodelista"/>
+        <w:numPr>
+          <w:ilvl w:val="1"/>
+          <w:numId w:val="1"/>
+        </w:numPr>
+        <w:rPr>
+          <w:rFonts w:ascii="Times New Roman" w:hAnsi="Times New Roman" w:cs="Times New Roman"/>
+          <w:sz w:val="24"/>
+          <w:szCs w:val="24"/>
+        </w:rPr>
+      </w:pPr>
+      <w:r>
+        <w:rPr>
+          <w:rFonts w:ascii="Times New Roman" w:hAnsi="Times New Roman" w:cs="Times New Roman"/>
+          <w:sz w:val="24"/>
+          <w:szCs w:val="24"/>
+        </w:rPr>
+        <w:t>Roles y Responsabilidades</w:t>
+      </w:r>
+    </w:p>
+    <w:p>
+      <w:pPr>
+        <w:ind w:left="360"/>
+        <w:rPr>
+          <w:rFonts w:ascii="Times New Roman" w:hAnsi="Times New Roman" w:cs="Times New Roman"/>
+          <w:sz w:val="24"/>
+          <w:szCs w:val="24"/>
+        </w:rPr>
+      </w:pPr>
+      <w:r>
+        <w:rPr>
+          <w:rFonts w:ascii="Times New Roman" w:hAnsi="Times New Roman" w:cs="Times New Roman"/>
+          <w:sz w:val="24"/>
+          <w:szCs w:val="24"/>
+        </w:rPr>
+        <w:t xml:space="preserve">A </w:t>
+      </w:r>
+      <w:r>
+        <w:rPr>
+          <w:rFonts w:ascii="Times New Roman" w:hAnsi="Times New Roman" w:cs="Times New Roman"/>
+          <w:sz w:val="24"/>
+          <w:szCs w:val="24"/>
+        </w:rPr>
+        <w:t>continuación,</w:t>
+      </w:r>
+      <w:r>
+        <w:rPr>
+          <w:rFonts w:ascii="Times New Roman" w:hAnsi="Times New Roman" w:cs="Times New Roman"/>
+          <w:sz w:val="24"/>
+          <w:szCs w:val="24"/>
+        </w:rPr>
+        <w:t xml:space="preserve"> se describen las principales responsabilidades de cada uno de los puestos en el equipo de desarrollo durante las fases de Inicio y Elaboración, de acuerdo con los roles que desempeñan en RUP.</w:t>
+      </w:r>
+    </w:p>
+    <w:tbl>
+      <w:tblPr>
+        <w:tblW w:w="8058" w:type="dxa"/>
+        <w:jc w:val="center"/>
+        <w:tblBorders>
+          <w:top w:val="single" w:sz="6" w:space="0" w:color="000000"/>
+          <w:left w:val="single" w:sz="6" w:space="0" w:color="000000"/>
+          <w:bottom w:val="single" w:sz="6" w:space="0" w:color="000000"/>
+          <w:right w:val="single" w:sz="6" w:space="0" w:color="000000"/>
+          <w:insideH w:val="nil"/>
+          <w:insideV w:val="nil"/>
+        </w:tblBorders>
+        <w:tblLayout w:type="fixed"/>
+        <w:tblLook w:val="0000" w:firstRow="0" w:lastRow="0" w:firstColumn="0" w:lastColumn="0" w:noHBand="0" w:noVBand="0"/>
+      </w:tblPr>
+      <w:tblGrid>
+        <w:gridCol w:w="2043"/>
+        <w:gridCol w:w="6015"/>
+      </w:tblGrid>
+      <w:tr>
+        <w:trPr>
+          <w:jc w:val="center"/>
+        </w:trPr>
+        <w:tc>
+          <w:tcPr>
+            <w:tcW w:w="2043" w:type="dxa"/>
+            <w:tcBorders>
+              <w:top w:val="single" w:sz="6" w:space="0" w:color="000000"/>
+              <w:left w:val="single" w:sz="6" w:space="0" w:color="000000"/>
+              <w:bottom w:val="single" w:sz="6" w:space="0" w:color="000000"/>
+              <w:right w:val="single" w:sz="6" w:space="0" w:color="000000"/>
+            </w:tcBorders>
+            <w:shd w:val="clear" w:color="auto" w:fill="auto"/>
+            <w:vAlign w:val="center"/>
+          </w:tcPr>
+          <w:p>
+            <w:pPr>
+              <w:ind w:hanging="2"/>
+              <w:jc w:val="both"/>
+              <w:rPr>
+                <w:rFonts w:ascii="Times New Roman" w:hAnsi="Times New Roman" w:cs="Times New Roman"/>
+                <w:sz w:val="24"/>
+                <w:szCs w:val="24"/>
+              </w:rPr>
+            </w:pPr>
+            <w:r>
+              <w:rPr>
+                <w:rFonts w:ascii="Times New Roman" w:hAnsi="Times New Roman" w:cs="Times New Roman"/>
+                <w:b/>
+                <w:sz w:val="24"/>
+                <w:szCs w:val="24"/>
+              </w:rPr>
+              <w:t>Puesto</w:t>
+            </w:r>
+          </w:p>
+        </w:tc>
+        <w:tc>
+          <w:tcPr>
+            <w:tcW w:w="6015" w:type="dxa"/>
+            <w:tcBorders>
+              <w:top w:val="single" w:sz="6" w:space="0" w:color="000000"/>
+              <w:left w:val="single" w:sz="6" w:space="0" w:color="000000"/>
+              <w:bottom w:val="single" w:sz="6" w:space="0" w:color="000000"/>
+              <w:right w:val="single" w:sz="6" w:space="0" w:color="000000"/>
+            </w:tcBorders>
+            <w:shd w:val="clear" w:color="auto" w:fill="auto"/>
+            <w:vAlign w:val="center"/>
+          </w:tcPr>
+          <w:p>
+            <w:pPr>
+              <w:ind w:hanging="2"/>
+              <w:jc w:val="both"/>
+              <w:rPr>
+                <w:rFonts w:ascii="Times New Roman" w:hAnsi="Times New Roman" w:cs="Times New Roman"/>
+                <w:sz w:val="24"/>
+                <w:szCs w:val="24"/>
+              </w:rPr>
+            </w:pPr>
+            <w:r>
+              <w:rPr>
+                <w:rFonts w:ascii="Times New Roman" w:hAnsi="Times New Roman" w:cs="Times New Roman"/>
+                <w:b/>
+                <w:sz w:val="24"/>
+                <w:szCs w:val="24"/>
+              </w:rPr>
+              <w:t>Responsabilidad</w:t>
+            </w:r>
+          </w:p>
+        </w:tc>
+      </w:tr>
+      <w:tr>
+        <w:trPr>
+          <w:jc w:val="center"/>
+        </w:trPr>
+        <w:tc>
+          <w:tcPr>
+            <w:tcW w:w="2043" w:type="dxa"/>
+            <w:tcBorders>
+              <w:top w:val="single" w:sz="6" w:space="0" w:color="000000"/>
+              <w:left w:val="single" w:sz="6" w:space="0" w:color="000000"/>
+              <w:bottom w:val="single" w:sz="6" w:space="0" w:color="000000"/>
+              <w:right w:val="single" w:sz="6" w:space="0" w:color="000000"/>
+            </w:tcBorders>
+            <w:vAlign w:val="center"/>
+          </w:tcPr>
+          <w:p>
+            <w:pPr>
+              <w:ind w:hanging="2"/>
+              <w:jc w:val="both"/>
+              <w:rPr>
+                <w:rFonts w:ascii="Times New Roman" w:hAnsi="Times New Roman" w:cs="Times New Roman"/>
+                <w:sz w:val="24"/>
+                <w:szCs w:val="24"/>
+              </w:rPr>
+            </w:pPr>
+            <w:r>
+              <w:rPr>
+                <w:rFonts w:ascii="Times New Roman" w:hAnsi="Times New Roman" w:cs="Times New Roman"/>
+                <w:sz w:val="24"/>
+                <w:szCs w:val="24"/>
+              </w:rPr>
+              <w:t>Jefe de Proyecto</w:t>
+            </w:r>
+          </w:p>
+        </w:tc>
+        <w:tc>
+          <w:tcPr>
+            <w:tcW w:w="6015" w:type="dxa"/>
+            <w:tcBorders>
+              <w:top w:val="single" w:sz="6" w:space="0" w:color="000000"/>
+              <w:left w:val="single" w:sz="6" w:space="0" w:color="000000"/>
+              <w:bottom w:val="single" w:sz="6" w:space="0" w:color="000000"/>
+              <w:right w:val="single" w:sz="6" w:space="0" w:color="000000"/>
+            </w:tcBorders>
+            <w:vAlign w:val="center"/>
+          </w:tcPr>
+          <w:p>
+            <w:pPr>
+              <w:ind w:hanging="2"/>
+              <w:jc w:val="both"/>
+              <w:rPr>
+                <w:rFonts w:ascii="Times New Roman" w:hAnsi="Times New Roman" w:cs="Times New Roman"/>
+                <w:sz w:val="24"/>
+                <w:szCs w:val="24"/>
+              </w:rPr>
+            </w:pPr>
+            <w:r>
+              <w:rPr>
+                <w:rFonts w:ascii="Times New Roman" w:hAnsi="Times New Roman" w:cs="Times New Roman"/>
+                <w:sz w:val="24"/>
+                <w:szCs w:val="24"/>
+              </w:rPr>
+              <w:t>El jefe de proyecto asigna los recursos, gestiona las prioridades, coordina las interacciones con los clientes y usuarios, y mantiene al equipo del proyecto enfocado en los objetivos. El jefe de proyecto también establece un conjunto de prácticas que aseguran la integridad y calidad de los artefactos del proyecto. Además, el jefe de proyecto se encargará de supervisar el establecimiento de la arquitectura del sistema. Gestión de riesgos. Planificación y control del proyecto.</w:t>
+            </w:r>
+          </w:p>
+        </w:tc>
+      </w:tr>
+      <w:tr>
+        <w:trPr>
+          <w:jc w:val="center"/>
+        </w:trPr>
+        <w:tc>
+          <w:tcPr>
+            <w:tcW w:w="2043" w:type="dxa"/>
+            <w:tcBorders>
+              <w:top w:val="single" w:sz="6" w:space="0" w:color="000000"/>
+              <w:left w:val="single" w:sz="6" w:space="0" w:color="000000"/>
+              <w:bottom w:val="single" w:sz="6" w:space="0" w:color="000000"/>
+              <w:right w:val="single" w:sz="6" w:space="0" w:color="000000"/>
+            </w:tcBorders>
+            <w:vAlign w:val="center"/>
+          </w:tcPr>
+          <w:p>
+            <w:pPr>
+              <w:ind w:hanging="2"/>
+              <w:jc w:val="both"/>
+              <w:rPr>
+                <w:rFonts w:ascii="Times New Roman" w:hAnsi="Times New Roman" w:cs="Times New Roman"/>
+                <w:sz w:val="24"/>
+                <w:szCs w:val="24"/>
+              </w:rPr>
+            </w:pPr>
+            <w:r>
+              <w:rPr>
+                <w:rFonts w:ascii="Times New Roman" w:hAnsi="Times New Roman" w:cs="Times New Roman"/>
+                <w:sz w:val="24"/>
+                <w:szCs w:val="24"/>
+              </w:rPr>
+              <w:t>Analista de Sistemas</w:t>
+            </w:r>
+          </w:p>
+        </w:tc>
+        <w:tc>
+          <w:tcPr>
+            <w:tcW w:w="6015" w:type="dxa"/>
+            <w:tcBorders>
+              <w:top w:val="single" w:sz="6" w:space="0" w:color="000000"/>
+              <w:left w:val="single" w:sz="6" w:space="0" w:color="000000"/>
+              <w:bottom w:val="single" w:sz="6" w:space="0" w:color="000000"/>
+              <w:right w:val="single" w:sz="6" w:space="0" w:color="000000"/>
+            </w:tcBorders>
+            <w:vAlign w:val="center"/>
+          </w:tcPr>
+          <w:p>
+            <w:pPr>
+              <w:ind w:hanging="2"/>
+              <w:jc w:val="both"/>
+              <w:rPr>
+                <w:rFonts w:ascii="Times New Roman" w:hAnsi="Times New Roman" w:cs="Times New Roman"/>
+                <w:sz w:val="24"/>
+                <w:szCs w:val="24"/>
+              </w:rPr>
+            </w:pPr>
+            <w:r>
+              <w:rPr>
+                <w:rFonts w:ascii="Times New Roman" w:hAnsi="Times New Roman" w:cs="Times New Roman"/>
+                <w:sz w:val="24"/>
+                <w:szCs w:val="24"/>
+              </w:rPr>
+              <w:t xml:space="preserve">Captura, especificación y validación de requisitos, interactuando con el cliente y los usuarios mediante entrevistas. Elaboración del Modelo de Análisis y Diseño. Colaboración en la elaboración de las pruebas funcionales y el modelo de datos. </w:t>
+            </w:r>
+          </w:p>
+        </w:tc>
+      </w:tr>
+      <w:tr>
+        <w:trPr>
+          <w:jc w:val="center"/>
+        </w:trPr>
+        <w:tc>
+          <w:tcPr>
+            <w:tcW w:w="2043" w:type="dxa"/>
+            <w:tcBorders>
+              <w:top w:val="single" w:sz="6" w:space="0" w:color="000000"/>
+              <w:left w:val="single" w:sz="6" w:space="0" w:color="000000"/>
+              <w:bottom w:val="single" w:sz="6" w:space="0" w:color="000000"/>
+              <w:right w:val="single" w:sz="6" w:space="0" w:color="000000"/>
+            </w:tcBorders>
+            <w:vAlign w:val="center"/>
+          </w:tcPr>
+          <w:p>
+            <w:pPr>
+              <w:ind w:hanging="2"/>
+              <w:jc w:val="both"/>
+              <w:rPr>
+                <w:rFonts w:ascii="Times New Roman" w:hAnsi="Times New Roman" w:cs="Times New Roman"/>
+                <w:sz w:val="24"/>
+                <w:szCs w:val="24"/>
+              </w:rPr>
+            </w:pPr>
+            <w:r>
+              <w:rPr>
+                <w:rFonts w:ascii="Times New Roman" w:hAnsi="Times New Roman" w:cs="Times New Roman"/>
+                <w:sz w:val="24"/>
+                <w:szCs w:val="24"/>
+              </w:rPr>
+              <w:t>Programador</w:t>
+            </w:r>
+          </w:p>
+        </w:tc>
+        <w:tc>
+          <w:tcPr>
+            <w:tcW w:w="6015" w:type="dxa"/>
+            <w:tcBorders>
+              <w:top w:val="single" w:sz="6" w:space="0" w:color="000000"/>
+              <w:left w:val="single" w:sz="6" w:space="0" w:color="000000"/>
+              <w:bottom w:val="single" w:sz="6" w:space="0" w:color="000000"/>
+              <w:right w:val="single" w:sz="6" w:space="0" w:color="000000"/>
+            </w:tcBorders>
+            <w:vAlign w:val="center"/>
+          </w:tcPr>
+          <w:p>
+            <w:pPr>
+              <w:ind w:hanging="2"/>
+              <w:jc w:val="both"/>
+              <w:rPr>
+                <w:rFonts w:ascii="Times New Roman" w:hAnsi="Times New Roman" w:cs="Times New Roman"/>
+                <w:sz w:val="24"/>
+                <w:szCs w:val="24"/>
+              </w:rPr>
+            </w:pPr>
+            <w:r>
+              <w:rPr>
+                <w:rFonts w:ascii="Times New Roman" w:hAnsi="Times New Roman" w:cs="Times New Roman"/>
+                <w:sz w:val="24"/>
+                <w:szCs w:val="24"/>
+              </w:rPr>
+              <w:t>Construcción de prototipos. Colaboración en la elaboración de las pruebas funcionales, modelo de datos y en las validaciones con el usuario</w:t>
+            </w:r>
+          </w:p>
+        </w:tc>
+      </w:tr>
+      <w:tr>
+        <w:trPr>
+          <w:trHeight w:val="966"/>
+          <w:jc w:val="center"/>
+        </w:trPr>
+        <w:tc>
+          <w:tcPr>
+            <w:tcW w:w="2043" w:type="dxa"/>
+            <w:tcBorders>
+              <w:top w:val="single" w:sz="6" w:space="0" w:color="000000"/>
+              <w:left w:val="single" w:sz="6" w:space="0" w:color="000000"/>
+              <w:bottom w:val="single" w:sz="6" w:space="0" w:color="000000"/>
+              <w:right w:val="single" w:sz="6" w:space="0" w:color="000000"/>
+            </w:tcBorders>
+            <w:vAlign w:val="center"/>
+          </w:tcPr>
+          <w:p>
+            <w:pPr>
+              <w:ind w:hanging="2"/>
+              <w:jc w:val="both"/>
+              <w:rPr>
+                <w:rFonts w:ascii="Times New Roman" w:hAnsi="Times New Roman" w:cs="Times New Roman"/>
+                <w:sz w:val="24"/>
+                <w:szCs w:val="24"/>
+              </w:rPr>
+            </w:pPr>
+            <w:r>
+              <w:rPr>
+                <w:rFonts w:ascii="Times New Roman" w:hAnsi="Times New Roman" w:cs="Times New Roman"/>
+                <w:sz w:val="24"/>
+                <w:szCs w:val="24"/>
+              </w:rPr>
+              <w:t>Ingeniero de</w:t>
+            </w:r>
+            <w:r>
+              <w:rPr>
+                <w:rFonts w:ascii="Times New Roman" w:hAnsi="Times New Roman" w:cs="Times New Roman"/>
+                <w:sz w:val="24"/>
+                <w:szCs w:val="24"/>
+              </w:rPr>
+              <w:t xml:space="preserve"> Software</w:t>
+            </w:r>
+          </w:p>
+        </w:tc>
+        <w:tc>
+          <w:tcPr>
+            <w:tcW w:w="6015" w:type="dxa"/>
+            <w:tcBorders>
+              <w:top w:val="single" w:sz="6" w:space="0" w:color="000000"/>
+              <w:left w:val="single" w:sz="6" w:space="0" w:color="000000"/>
+              <w:bottom w:val="single" w:sz="6" w:space="0" w:color="000000"/>
+              <w:right w:val="single" w:sz="6" w:space="0" w:color="000000"/>
+            </w:tcBorders>
+            <w:vAlign w:val="center"/>
+          </w:tcPr>
+          <w:p>
+            <w:pPr>
+              <w:ind w:hanging="2"/>
+              <w:jc w:val="both"/>
+              <w:rPr>
+                <w:rFonts w:ascii="Times New Roman" w:hAnsi="Times New Roman" w:cs="Times New Roman"/>
+                <w:sz w:val="24"/>
+                <w:szCs w:val="24"/>
+              </w:rPr>
+            </w:pPr>
+            <w:r>
+              <w:rPr>
+                <w:rFonts w:ascii="Times New Roman" w:hAnsi="Times New Roman" w:cs="Times New Roman"/>
+                <w:sz w:val="24"/>
+                <w:szCs w:val="24"/>
+              </w:rPr>
+              <w:t>Gestión de requisitos, gestión de configuración y cambios, elaboración del modelo de datos, preparación de las pruebas funcionales, elaboración de la documentación. Elaborar modelos de implementación y despliegue.</w:t>
+            </w:r>
+          </w:p>
+        </w:tc>
+      </w:tr>
+    </w:tbl>
+    <w:p>
+      <w:pPr>
+        <w:ind w:left="360"/>
+        <w:rPr>
+          <w:rFonts w:ascii="Times New Roman" w:hAnsi="Times New Roman" w:cs="Times New Roman"/>
+          <w:sz w:val="24"/>
+          <w:szCs w:val="24"/>
+        </w:rPr>
+      </w:pPr>
+    </w:p>
+    <w:p>
+      <w:pPr>
+        <w:ind w:left="84"/>
+        <w:rPr>
+          <w:rFonts w:ascii="Times New Roman" w:hAnsi="Times New Roman" w:cs="Times New Roman"/>
+          <w:strike/>
+          <w:sz w:val="24"/>
+          <w:szCs w:val="24"/>
+        </w:rPr>
+      </w:pPr>
+    </w:p>
+    <w:p>
+      <w:pPr>
+        <w:pStyle w:val="Prrafodelista"/>
+        <w:numPr>
+          <w:ilvl w:val="0"/>
+          <w:numId w:val="1"/>
+        </w:numPr>
+        <w:rPr>
+          <w:rFonts w:ascii="Times New Roman" w:hAnsi="Times New Roman" w:cs="Times New Roman"/>
+          <w:sz w:val="24"/>
+          <w:szCs w:val="24"/>
+        </w:rPr>
+      </w:pPr>
+      <w:r>
+        <w:rPr>
+          <w:rFonts w:ascii="Times New Roman" w:hAnsi="Times New Roman" w:cs="Times New Roman"/>
+          <w:sz w:val="24"/>
+          <w:szCs w:val="24"/>
+        </w:rPr>
+        <w:t>Gestión del Proceso</w:t>
+      </w:r>
+    </w:p>
+    <w:p>
+      <w:pPr>
+        <w:pStyle w:val="Prrafodelista"/>
+        <w:numPr>
+          <w:ilvl w:val="1"/>
+          <w:numId w:val="1"/>
+        </w:numPr>
+        <w:rPr>
+          <w:rFonts w:ascii="Times New Roman" w:hAnsi="Times New Roman" w:cs="Times New Roman"/>
+          <w:sz w:val="24"/>
+          <w:szCs w:val="24"/>
+        </w:rPr>
+      </w:pPr>
+      <w:r>
+        <w:rPr>
+          <w:rFonts w:ascii="Times New Roman" w:hAnsi="Times New Roman" w:cs="Times New Roman"/>
+          <w:sz w:val="24"/>
+          <w:szCs w:val="24"/>
+        </w:rPr>
+        <w:t>Estimaciones del Proyecto</w:t>
+      </w:r>
+      <w:r>
+        <w:rPr>
+          <w:rFonts w:ascii="Times New Roman" w:hAnsi="Times New Roman" w:cs="Times New Roman"/>
+          <w:sz w:val="24"/>
+          <w:szCs w:val="24"/>
+        </w:rPr>
+        <w:br/>
+      </w:r>
+    </w:p>
+    <w:p>
+      <w:pPr>
+        <w:pStyle w:val="Prrafodelista"/>
+        <w:ind w:left="360"/>
+        <w:rPr>
+          <w:rFonts w:ascii="Times New Roman" w:hAnsi="Times New Roman" w:cs="Times New Roman"/>
+          <w:sz w:val="24"/>
+          <w:szCs w:val="24"/>
+        </w:rPr>
+      </w:pPr>
+      <w:r>
+        <w:rPr>
+          <w:rFonts w:ascii="Times New Roman" w:hAnsi="Times New Roman" w:cs="Times New Roman"/>
+          <w:sz w:val="24"/>
+          <w:szCs w:val="24"/>
+        </w:rPr>
+        <w:lastRenderedPageBreak/>
+        <w:t>El presupuesto del proyecto y los recursos involucrados se adjuntan en un documento separado.</w:t>
+      </w:r>
+      <w:r>
+        <w:rPr>
+          <w:rFonts w:ascii="Times New Roman" w:hAnsi="Times New Roman" w:cs="Times New Roman"/>
+          <w:sz w:val="24"/>
+          <w:szCs w:val="24"/>
+        </w:rPr>
+        <w:br/>
+      </w:r>
+    </w:p>
+    <w:p>
+      <w:pPr>
+        <w:pStyle w:val="Prrafodelista"/>
+        <w:numPr>
+          <w:ilvl w:val="1"/>
+          <w:numId w:val="1"/>
+        </w:numPr>
+        <w:rPr>
+          <w:rFonts w:ascii="Times New Roman" w:hAnsi="Times New Roman" w:cs="Times New Roman"/>
+          <w:sz w:val="24"/>
+          <w:szCs w:val="24"/>
+        </w:rPr>
+      </w:pPr>
+      <w:r>
+        <w:rPr>
+          <w:rFonts w:ascii="Times New Roman" w:hAnsi="Times New Roman" w:cs="Times New Roman"/>
+          <w:sz w:val="24"/>
+          <w:szCs w:val="24"/>
+        </w:rPr>
+        <w:t>Plan del Proyecto</w:t>
+      </w:r>
+    </w:p>
+    <w:p>
+      <w:pPr>
+        <w:pStyle w:val="Prrafodelista"/>
+        <w:ind w:left="360"/>
+        <w:rPr>
+          <w:rFonts w:ascii="Times New Roman" w:hAnsi="Times New Roman" w:cs="Times New Roman"/>
+          <w:sz w:val="24"/>
+          <w:szCs w:val="24"/>
+        </w:rPr>
+      </w:pPr>
+      <w:r>
+        <w:rPr>
+          <w:rFonts w:ascii="Times New Roman" w:hAnsi="Times New Roman" w:cs="Times New Roman"/>
+          <w:sz w:val="24"/>
+          <w:szCs w:val="24"/>
+        </w:rPr>
+        <w:t>En esta sección se presenta la organización en fases e iteraciones y el calendario del proyecto.</w:t>
+      </w:r>
+      <w:r>
+        <w:rPr>
+          <w:rFonts w:ascii="Times New Roman" w:hAnsi="Times New Roman" w:cs="Times New Roman"/>
+          <w:sz w:val="24"/>
+          <w:szCs w:val="24"/>
+        </w:rPr>
+        <w:br/>
+      </w:r>
+    </w:p>
+    <w:p>
+      <w:pPr>
+        <w:pStyle w:val="Prrafodelista"/>
+        <w:numPr>
+          <w:ilvl w:val="2"/>
+          <w:numId w:val="1"/>
+        </w:numPr>
+        <w:rPr>
+          <w:rFonts w:ascii="Times New Roman" w:hAnsi="Times New Roman" w:cs="Times New Roman"/>
+          <w:sz w:val="24"/>
+          <w:szCs w:val="24"/>
+        </w:rPr>
+      </w:pPr>
+      <w:r>
+        <w:rPr>
+          <w:rFonts w:ascii="Times New Roman" w:hAnsi="Times New Roman" w:cs="Times New Roman"/>
+          <w:sz w:val="24"/>
+          <w:szCs w:val="24"/>
+        </w:rPr>
+        <w:t>Plan de las Fases</w:t>
+      </w:r>
+      <w:r>
+        <w:rPr>
+          <w:rFonts w:ascii="Times New Roman" w:hAnsi="Times New Roman" w:cs="Times New Roman"/>
+          <w:sz w:val="24"/>
+          <w:szCs w:val="24"/>
+        </w:rPr>
+        <w:br/>
+      </w:r>
+    </w:p>
+    <w:p>
+      <w:pPr>
+        <w:pStyle w:val="Prrafodelista"/>
+        <w:ind w:left="708"/>
+        <w:rPr>
+          <w:rFonts w:ascii="Times New Roman" w:hAnsi="Times New Roman" w:cs="Times New Roman"/>
+          <w:sz w:val="24"/>
+          <w:szCs w:val="24"/>
+        </w:rPr>
+      </w:pPr>
+      <w:r>
+        <w:rPr>
+          <w:rFonts w:ascii="Times New Roman" w:hAnsi="Times New Roman" w:cs="Times New Roman"/>
+          <w:sz w:val="24"/>
+          <w:szCs w:val="24"/>
+        </w:rPr>
+        <w:t>El desarrollo se llevará a cabo en base a fases con una o más iteraciones en cada una de ellas. La siguiente tabla muestra una la distribución de tiempos y el número de iteraciones de cada fase (para las fases de Construcción y Transición es sólo una aproximación muy preliminar)</w:t>
+      </w:r>
+      <w:r>
+        <w:rPr>
+          <w:rFonts w:ascii="Times New Roman" w:hAnsi="Times New Roman" w:cs="Times New Roman"/>
+          <w:sz w:val="24"/>
+          <w:szCs w:val="24"/>
+        </w:rPr>
+        <w:br/>
+      </w:r>
+    </w:p>
+    <w:tbl>
+      <w:tblPr>
+        <w:tblW w:w="4803" w:type="dxa"/>
+        <w:jc w:val="center"/>
+        <w:tblBorders>
+          <w:top w:val="single" w:sz="6" w:space="0" w:color="000000"/>
+          <w:left w:val="single" w:sz="6" w:space="0" w:color="000000"/>
+          <w:bottom w:val="single" w:sz="6" w:space="0" w:color="000000"/>
+          <w:right w:val="single" w:sz="6" w:space="0" w:color="000000"/>
+          <w:insideH w:val="nil"/>
+          <w:insideV w:val="nil"/>
+        </w:tblBorders>
+        <w:tblLayout w:type="fixed"/>
+        <w:tblLook w:val="0000" w:firstRow="0" w:lastRow="0" w:firstColumn="0" w:lastColumn="0" w:noHBand="0" w:noVBand="0"/>
+      </w:tblPr>
+      <w:tblGrid>
+        <w:gridCol w:w="2077"/>
+        <w:gridCol w:w="1199"/>
+        <w:gridCol w:w="1527"/>
+      </w:tblGrid>
+      <w:tr>
+        <w:trPr>
+          <w:jc w:val="center"/>
+        </w:trPr>
+        <w:tc>
+          <w:tcPr>
+            <w:tcW w:w="2077" w:type="dxa"/>
+            <w:tcBorders>
+              <w:top w:val="single" w:sz="6" w:space="0" w:color="000000"/>
+              <w:left w:val="single" w:sz="6" w:space="0" w:color="000000"/>
+              <w:bottom w:val="single" w:sz="6" w:space="0" w:color="000000"/>
+              <w:right w:val="single" w:sz="6" w:space="0" w:color="000000"/>
+            </w:tcBorders>
+            <w:shd w:val="clear" w:color="auto" w:fill="auto"/>
+            <w:vAlign w:val="center"/>
+          </w:tcPr>
+          <w:p>
+            <w:pPr>
+              <w:spacing w:line="240" w:lineRule="auto"/>
+              <w:ind w:hanging="2"/>
+              <w:jc w:val="both"/>
+              <w:rPr>
+                <w:rFonts w:ascii="Times New Roman" w:hAnsi="Times New Roman" w:cs="Times New Roman"/>
+                <w:sz w:val="24"/>
+                <w:szCs w:val="24"/>
+              </w:rPr>
+            </w:pPr>
+            <w:r>
+              <w:rPr>
+                <w:rFonts w:ascii="Times New Roman" w:hAnsi="Times New Roman" w:cs="Times New Roman"/>
+                <w:b/>
+                <w:sz w:val="24"/>
+                <w:szCs w:val="24"/>
+              </w:rPr>
+              <w:t>Fase</w:t>
+            </w:r>
+          </w:p>
+        </w:tc>
+        <w:tc>
+          <w:tcPr>
+            <w:tcW w:w="1199" w:type="dxa"/>
+            <w:tcBorders>
+              <w:top w:val="single" w:sz="6" w:space="0" w:color="000000"/>
+              <w:left w:val="single" w:sz="6" w:space="0" w:color="000000"/>
+              <w:bottom w:val="single" w:sz="6" w:space="0" w:color="000000"/>
+              <w:right w:val="single" w:sz="6" w:space="0" w:color="000000"/>
+            </w:tcBorders>
+            <w:shd w:val="clear" w:color="auto" w:fill="auto"/>
+            <w:vAlign w:val="center"/>
+          </w:tcPr>
+          <w:p>
+            <w:pPr>
+              <w:spacing w:line="240" w:lineRule="auto"/>
+              <w:ind w:hanging="2"/>
+              <w:jc w:val="both"/>
+              <w:rPr>
+                <w:rFonts w:ascii="Times New Roman" w:hAnsi="Times New Roman" w:cs="Times New Roman"/>
+                <w:sz w:val="24"/>
+                <w:szCs w:val="24"/>
+              </w:rPr>
+            </w:pPr>
+            <w:r>
+              <w:rPr>
+                <w:rFonts w:ascii="Times New Roman" w:hAnsi="Times New Roman" w:cs="Times New Roman"/>
+                <w:b/>
+                <w:sz w:val="24"/>
+                <w:szCs w:val="24"/>
+              </w:rPr>
+              <w:t xml:space="preserve">Nro. </w:t>
+            </w:r>
+          </w:p>
+          <w:p>
+            <w:pPr>
+              <w:spacing w:line="240" w:lineRule="auto"/>
+              <w:ind w:hanging="2"/>
+              <w:jc w:val="both"/>
+              <w:rPr>
+                <w:rFonts w:ascii="Times New Roman" w:hAnsi="Times New Roman" w:cs="Times New Roman"/>
+                <w:sz w:val="24"/>
+                <w:szCs w:val="24"/>
+              </w:rPr>
+            </w:pPr>
+            <w:r>
+              <w:rPr>
+                <w:rFonts w:ascii="Times New Roman" w:hAnsi="Times New Roman" w:cs="Times New Roman"/>
+                <w:b/>
+                <w:sz w:val="24"/>
+                <w:szCs w:val="24"/>
+              </w:rPr>
+              <w:t>Iteraciones</w:t>
+            </w:r>
+          </w:p>
+        </w:tc>
+        <w:tc>
+          <w:tcPr>
+            <w:tcW w:w="1527" w:type="dxa"/>
+            <w:tcBorders>
+              <w:top w:val="single" w:sz="6" w:space="0" w:color="000000"/>
+              <w:left w:val="single" w:sz="6" w:space="0" w:color="000000"/>
+              <w:bottom w:val="single" w:sz="6" w:space="0" w:color="000000"/>
+              <w:right w:val="single" w:sz="6" w:space="0" w:color="000000"/>
+            </w:tcBorders>
+            <w:shd w:val="clear" w:color="auto" w:fill="auto"/>
+            <w:vAlign w:val="center"/>
+          </w:tcPr>
+          <w:p>
+            <w:pPr>
+              <w:spacing w:line="240" w:lineRule="auto"/>
+              <w:ind w:hanging="2"/>
+              <w:jc w:val="both"/>
+              <w:rPr>
+                <w:rFonts w:ascii="Times New Roman" w:hAnsi="Times New Roman" w:cs="Times New Roman"/>
+                <w:sz w:val="24"/>
+                <w:szCs w:val="24"/>
+              </w:rPr>
+            </w:pPr>
+            <w:r>
+              <w:rPr>
+                <w:rFonts w:ascii="Times New Roman" w:hAnsi="Times New Roman" w:cs="Times New Roman"/>
+                <w:b/>
+                <w:sz w:val="24"/>
+                <w:szCs w:val="24"/>
+              </w:rPr>
+              <w:t>Duración</w:t>
+            </w:r>
+          </w:p>
+        </w:tc>
+      </w:tr>
+      <w:tr>
+        <w:trPr>
+          <w:jc w:val="center"/>
+        </w:trPr>
+        <w:tc>
+          <w:tcPr>
+            <w:tcW w:w="2077" w:type="dxa"/>
+            <w:tcBorders>
+              <w:top w:val="single" w:sz="6" w:space="0" w:color="000000"/>
+              <w:left w:val="single" w:sz="6" w:space="0" w:color="000000"/>
+              <w:bottom w:val="single" w:sz="6" w:space="0" w:color="000000"/>
+              <w:right w:val="single" w:sz="6" w:space="0" w:color="000000"/>
+            </w:tcBorders>
+          </w:tcPr>
+          <w:p>
+            <w:pPr>
+              <w:spacing w:line="240" w:lineRule="auto"/>
+              <w:ind w:hanging="2"/>
+              <w:jc w:val="both"/>
+              <w:rPr>
+                <w:rFonts w:ascii="Times New Roman" w:hAnsi="Times New Roman" w:cs="Times New Roman"/>
+                <w:sz w:val="24"/>
+                <w:szCs w:val="24"/>
+              </w:rPr>
+            </w:pPr>
+            <w:r>
+              <w:rPr>
+                <w:rFonts w:ascii="Times New Roman" w:hAnsi="Times New Roman" w:cs="Times New Roman"/>
+                <w:sz w:val="24"/>
+                <w:szCs w:val="24"/>
+              </w:rPr>
+              <w:t>Fase de Inicio</w:t>
+            </w:r>
+          </w:p>
+        </w:tc>
+        <w:tc>
+          <w:tcPr>
+            <w:tcW w:w="1199" w:type="dxa"/>
+            <w:tcBorders>
+              <w:top w:val="single" w:sz="6" w:space="0" w:color="000000"/>
+              <w:left w:val="single" w:sz="6" w:space="0" w:color="000000"/>
+              <w:bottom w:val="single" w:sz="6" w:space="0" w:color="000000"/>
+              <w:right w:val="single" w:sz="6" w:space="0" w:color="000000"/>
+            </w:tcBorders>
+          </w:tcPr>
+          <w:p>
+            <w:pPr>
+              <w:spacing w:line="240" w:lineRule="auto"/>
+              <w:ind w:hanging="2"/>
+              <w:jc w:val="both"/>
+              <w:rPr>
+                <w:rFonts w:ascii="Times New Roman" w:hAnsi="Times New Roman" w:cs="Times New Roman"/>
+                <w:sz w:val="24"/>
+                <w:szCs w:val="24"/>
+              </w:rPr>
+            </w:pPr>
+            <w:r>
+              <w:rPr>
+                <w:rFonts w:ascii="Times New Roman" w:hAnsi="Times New Roman" w:cs="Times New Roman"/>
+                <w:sz w:val="24"/>
+                <w:szCs w:val="24"/>
+              </w:rPr>
+              <w:t>1</w:t>
+            </w:r>
+          </w:p>
+        </w:tc>
+        <w:tc>
+          <w:tcPr>
+            <w:tcW w:w="1527" w:type="dxa"/>
+            <w:tcBorders>
+              <w:top w:val="single" w:sz="6" w:space="0" w:color="000000"/>
+              <w:left w:val="single" w:sz="6" w:space="0" w:color="000000"/>
+              <w:bottom w:val="single" w:sz="6" w:space="0" w:color="000000"/>
+              <w:right w:val="single" w:sz="6" w:space="0" w:color="000000"/>
+            </w:tcBorders>
+          </w:tcPr>
+          <w:p>
+            <w:pPr>
+              <w:spacing w:line="240" w:lineRule="auto"/>
+              <w:ind w:hanging="2"/>
+              <w:jc w:val="both"/>
+              <w:rPr>
+                <w:rFonts w:ascii="Times New Roman" w:hAnsi="Times New Roman" w:cs="Times New Roman"/>
+                <w:sz w:val="24"/>
+                <w:szCs w:val="24"/>
+              </w:rPr>
+            </w:pPr>
+            <w:r>
+              <w:rPr>
+                <w:rFonts w:ascii="Times New Roman" w:hAnsi="Times New Roman" w:cs="Times New Roman"/>
+                <w:sz w:val="24"/>
+                <w:szCs w:val="24"/>
+              </w:rPr>
+              <w:t xml:space="preserve">3 semanas </w:t>
+            </w:r>
+          </w:p>
+        </w:tc>
+      </w:tr>
+      <w:tr>
+        <w:trPr>
+          <w:jc w:val="center"/>
+        </w:trPr>
+        <w:tc>
+          <w:tcPr>
+            <w:tcW w:w="2077" w:type="dxa"/>
+            <w:tcBorders>
+              <w:top w:val="single" w:sz="6" w:space="0" w:color="000000"/>
+              <w:left w:val="single" w:sz="6" w:space="0" w:color="000000"/>
+              <w:bottom w:val="single" w:sz="6" w:space="0" w:color="000000"/>
+              <w:right w:val="single" w:sz="6" w:space="0" w:color="000000"/>
+            </w:tcBorders>
+          </w:tcPr>
+          <w:p>
+            <w:pPr>
+              <w:spacing w:line="240" w:lineRule="auto"/>
+              <w:ind w:hanging="2"/>
+              <w:jc w:val="both"/>
+              <w:rPr>
+                <w:rFonts w:ascii="Times New Roman" w:hAnsi="Times New Roman" w:cs="Times New Roman"/>
+                <w:sz w:val="24"/>
+                <w:szCs w:val="24"/>
+              </w:rPr>
+            </w:pPr>
+            <w:r>
+              <w:rPr>
+                <w:rFonts w:ascii="Times New Roman" w:hAnsi="Times New Roman" w:cs="Times New Roman"/>
+                <w:sz w:val="24"/>
+                <w:szCs w:val="24"/>
+              </w:rPr>
+              <w:t>Fase de Elaboración</w:t>
+            </w:r>
+          </w:p>
+        </w:tc>
+        <w:tc>
+          <w:tcPr>
+            <w:tcW w:w="1199" w:type="dxa"/>
+            <w:tcBorders>
+              <w:top w:val="single" w:sz="6" w:space="0" w:color="000000"/>
+              <w:left w:val="single" w:sz="6" w:space="0" w:color="000000"/>
+              <w:bottom w:val="single" w:sz="6" w:space="0" w:color="000000"/>
+              <w:right w:val="single" w:sz="6" w:space="0" w:color="000000"/>
+            </w:tcBorders>
+          </w:tcPr>
+          <w:p>
+            <w:pPr>
+              <w:spacing w:line="240" w:lineRule="auto"/>
+              <w:ind w:hanging="2"/>
+              <w:jc w:val="both"/>
+              <w:rPr>
+                <w:rFonts w:ascii="Times New Roman" w:hAnsi="Times New Roman" w:cs="Times New Roman"/>
+                <w:sz w:val="24"/>
+                <w:szCs w:val="24"/>
+              </w:rPr>
+            </w:pPr>
+            <w:r>
+              <w:rPr>
+                <w:rFonts w:ascii="Times New Roman" w:hAnsi="Times New Roman" w:cs="Times New Roman"/>
+                <w:sz w:val="24"/>
+                <w:szCs w:val="24"/>
+              </w:rPr>
+              <w:t>1</w:t>
+            </w:r>
+          </w:p>
+        </w:tc>
+        <w:tc>
+          <w:tcPr>
+            <w:tcW w:w="1527" w:type="dxa"/>
+            <w:tcBorders>
+              <w:top w:val="single" w:sz="6" w:space="0" w:color="000000"/>
+              <w:left w:val="single" w:sz="6" w:space="0" w:color="000000"/>
+              <w:bottom w:val="single" w:sz="6" w:space="0" w:color="000000"/>
+              <w:right w:val="single" w:sz="6" w:space="0" w:color="000000"/>
+            </w:tcBorders>
+          </w:tcPr>
+          <w:p>
+            <w:pPr>
+              <w:spacing w:line="240" w:lineRule="auto"/>
+              <w:ind w:hanging="2"/>
+              <w:jc w:val="both"/>
+              <w:rPr>
+                <w:rFonts w:ascii="Times New Roman" w:hAnsi="Times New Roman" w:cs="Times New Roman"/>
+                <w:sz w:val="24"/>
+                <w:szCs w:val="24"/>
+              </w:rPr>
+            </w:pPr>
+            <w:r>
+              <w:rPr>
+                <w:rFonts w:ascii="Times New Roman" w:hAnsi="Times New Roman" w:cs="Times New Roman"/>
+                <w:sz w:val="24"/>
+                <w:szCs w:val="24"/>
+              </w:rPr>
+              <w:t>2 semanas</w:t>
+            </w:r>
+          </w:p>
+        </w:tc>
+      </w:tr>
+      <w:tr>
+        <w:trPr>
+          <w:jc w:val="center"/>
+        </w:trPr>
+        <w:tc>
+          <w:tcPr>
+            <w:tcW w:w="2077" w:type="dxa"/>
+            <w:tcBorders>
+              <w:top w:val="single" w:sz="6" w:space="0" w:color="000000"/>
+              <w:left w:val="single" w:sz="6" w:space="0" w:color="000000"/>
+              <w:bottom w:val="single" w:sz="6" w:space="0" w:color="000000"/>
+              <w:right w:val="single" w:sz="6" w:space="0" w:color="000000"/>
+            </w:tcBorders>
+          </w:tcPr>
+          <w:p>
+            <w:pPr>
+              <w:spacing w:line="240" w:lineRule="auto"/>
+              <w:ind w:hanging="2"/>
+              <w:jc w:val="both"/>
+              <w:rPr>
+                <w:rFonts w:ascii="Times New Roman" w:hAnsi="Times New Roman" w:cs="Times New Roman"/>
+                <w:sz w:val="24"/>
+                <w:szCs w:val="24"/>
+              </w:rPr>
+            </w:pPr>
+            <w:r>
+              <w:rPr>
+                <w:rFonts w:ascii="Times New Roman" w:hAnsi="Times New Roman" w:cs="Times New Roman"/>
+                <w:sz w:val="24"/>
+                <w:szCs w:val="24"/>
+              </w:rPr>
+              <w:t>Fase de Construcción</w:t>
+            </w:r>
+          </w:p>
+        </w:tc>
+        <w:tc>
+          <w:tcPr>
+            <w:tcW w:w="1199" w:type="dxa"/>
+            <w:tcBorders>
+              <w:top w:val="single" w:sz="6" w:space="0" w:color="000000"/>
+              <w:left w:val="single" w:sz="6" w:space="0" w:color="000000"/>
+              <w:bottom w:val="single" w:sz="6" w:space="0" w:color="000000"/>
+              <w:right w:val="single" w:sz="6" w:space="0" w:color="000000"/>
+            </w:tcBorders>
+          </w:tcPr>
+          <w:p>
+            <w:pPr>
+              <w:spacing w:line="240" w:lineRule="auto"/>
+              <w:ind w:hanging="2"/>
+              <w:jc w:val="both"/>
+              <w:rPr>
+                <w:rFonts w:ascii="Times New Roman" w:hAnsi="Times New Roman" w:cs="Times New Roman"/>
+                <w:sz w:val="24"/>
+                <w:szCs w:val="24"/>
+              </w:rPr>
+            </w:pPr>
+            <w:r>
+              <w:rPr>
+                <w:rFonts w:ascii="Times New Roman" w:hAnsi="Times New Roman" w:cs="Times New Roman"/>
+                <w:sz w:val="24"/>
+                <w:szCs w:val="24"/>
+              </w:rPr>
+              <w:t>2</w:t>
+            </w:r>
+          </w:p>
+        </w:tc>
+        <w:tc>
+          <w:tcPr>
+            <w:tcW w:w="1527" w:type="dxa"/>
+            <w:tcBorders>
+              <w:top w:val="single" w:sz="6" w:space="0" w:color="000000"/>
+              <w:left w:val="single" w:sz="6" w:space="0" w:color="000000"/>
+              <w:bottom w:val="single" w:sz="6" w:space="0" w:color="000000"/>
+              <w:right w:val="single" w:sz="6" w:space="0" w:color="000000"/>
+            </w:tcBorders>
+          </w:tcPr>
+          <w:p>
+            <w:pPr>
+              <w:spacing w:line="240" w:lineRule="auto"/>
+              <w:ind w:hanging="2"/>
+              <w:jc w:val="both"/>
+              <w:rPr>
+                <w:rFonts w:ascii="Times New Roman" w:hAnsi="Times New Roman" w:cs="Times New Roman"/>
+                <w:sz w:val="24"/>
+                <w:szCs w:val="24"/>
+              </w:rPr>
+            </w:pPr>
+            <w:r>
+              <w:rPr>
+                <w:rFonts w:ascii="Times New Roman" w:hAnsi="Times New Roman" w:cs="Times New Roman"/>
+                <w:sz w:val="24"/>
+                <w:szCs w:val="24"/>
+              </w:rPr>
+              <w:t>7 semanas</w:t>
+            </w:r>
+          </w:p>
+        </w:tc>
+      </w:tr>
+      <w:tr>
+        <w:trPr>
+          <w:jc w:val="center"/>
+        </w:trPr>
+        <w:tc>
+          <w:tcPr>
+            <w:tcW w:w="2077" w:type="dxa"/>
+            <w:tcBorders>
+              <w:top w:val="single" w:sz="6" w:space="0" w:color="000000"/>
+              <w:left w:val="single" w:sz="6" w:space="0" w:color="000000"/>
+              <w:bottom w:val="single" w:sz="6" w:space="0" w:color="000000"/>
+              <w:right w:val="single" w:sz="6" w:space="0" w:color="000000"/>
+            </w:tcBorders>
+          </w:tcPr>
+          <w:p>
+            <w:pPr>
+              <w:spacing w:line="240" w:lineRule="auto"/>
+              <w:ind w:hanging="2"/>
+              <w:jc w:val="both"/>
+              <w:rPr>
+                <w:rFonts w:ascii="Times New Roman" w:hAnsi="Times New Roman" w:cs="Times New Roman"/>
+                <w:sz w:val="24"/>
+                <w:szCs w:val="24"/>
+              </w:rPr>
+            </w:pPr>
+            <w:r>
+              <w:rPr>
+                <w:rFonts w:ascii="Times New Roman" w:hAnsi="Times New Roman" w:cs="Times New Roman"/>
+                <w:sz w:val="24"/>
+                <w:szCs w:val="24"/>
+              </w:rPr>
+              <w:t>Fase de Transición</w:t>
+            </w:r>
+          </w:p>
+        </w:tc>
+        <w:tc>
+          <w:tcPr>
+            <w:tcW w:w="1199" w:type="dxa"/>
+            <w:tcBorders>
+              <w:top w:val="single" w:sz="6" w:space="0" w:color="000000"/>
+              <w:left w:val="single" w:sz="6" w:space="0" w:color="000000"/>
+              <w:bottom w:val="single" w:sz="6" w:space="0" w:color="000000"/>
+              <w:right w:val="single" w:sz="6" w:space="0" w:color="000000"/>
+            </w:tcBorders>
+          </w:tcPr>
+          <w:p>
+            <w:pPr>
+              <w:spacing w:line="240" w:lineRule="auto"/>
+              <w:ind w:hanging="2"/>
+              <w:jc w:val="both"/>
+              <w:rPr>
+                <w:rFonts w:ascii="Times New Roman" w:hAnsi="Times New Roman" w:cs="Times New Roman"/>
+                <w:sz w:val="24"/>
+                <w:szCs w:val="24"/>
+              </w:rPr>
+            </w:pPr>
+            <w:r>
+              <w:rPr>
+                <w:rFonts w:ascii="Times New Roman" w:hAnsi="Times New Roman" w:cs="Times New Roman"/>
+                <w:sz w:val="24"/>
+                <w:szCs w:val="24"/>
+              </w:rPr>
+              <w:t>-</w:t>
+            </w:r>
+          </w:p>
+        </w:tc>
+        <w:tc>
+          <w:tcPr>
+            <w:tcW w:w="1527" w:type="dxa"/>
+            <w:tcBorders>
+              <w:top w:val="single" w:sz="6" w:space="0" w:color="000000"/>
+              <w:left w:val="single" w:sz="6" w:space="0" w:color="000000"/>
+              <w:bottom w:val="single" w:sz="6" w:space="0" w:color="000000"/>
+              <w:right w:val="single" w:sz="6" w:space="0" w:color="000000"/>
+            </w:tcBorders>
+          </w:tcPr>
+          <w:p>
+            <w:pPr>
+              <w:spacing w:line="240" w:lineRule="auto"/>
+              <w:ind w:hanging="2"/>
+              <w:jc w:val="both"/>
+              <w:rPr>
+                <w:rFonts w:ascii="Times New Roman" w:hAnsi="Times New Roman" w:cs="Times New Roman"/>
+                <w:sz w:val="24"/>
+                <w:szCs w:val="24"/>
+              </w:rPr>
+            </w:pPr>
+            <w:r>
+              <w:rPr>
+                <w:rFonts w:ascii="Times New Roman" w:hAnsi="Times New Roman" w:cs="Times New Roman"/>
+                <w:sz w:val="24"/>
+                <w:szCs w:val="24"/>
+              </w:rPr>
+              <w:t>-</w:t>
+            </w:r>
+          </w:p>
+        </w:tc>
+      </w:tr>
+    </w:tbl>
+    <w:p>
+      <w:pPr>
+        <w:ind w:left="360"/>
+        <w:rPr>
+          <w:rFonts w:ascii="Times New Roman" w:hAnsi="Times New Roman" w:cs="Times New Roman"/>
+          <w:sz w:val="24"/>
+          <w:szCs w:val="24"/>
+        </w:rPr>
+      </w:pPr>
+    </w:p>
+    <w:p>
+      <w:pPr>
+        <w:pStyle w:val="Prrafodelista"/>
+        <w:numPr>
+          <w:ilvl w:val="1"/>
+          <w:numId w:val="1"/>
+        </w:numPr>
+        <w:rPr>
+          <w:rFonts w:ascii="Times New Roman" w:hAnsi="Times New Roman" w:cs="Times New Roman"/>
+          <w:sz w:val="24"/>
+          <w:szCs w:val="24"/>
+        </w:rPr>
+      </w:pPr>
+      <w:r>
+        <w:rPr>
+          <w:rFonts w:ascii="Times New Roman" w:hAnsi="Times New Roman" w:cs="Times New Roman"/>
+          <w:sz w:val="24"/>
+          <w:szCs w:val="24"/>
+        </w:rPr>
+        <w:t>D</w:t>
+      </w:r>
+      <w:r>
+        <w:rPr>
+          <w:rFonts w:ascii="Times New Roman" w:hAnsi="Times New Roman" w:cs="Times New Roman"/>
+          <w:sz w:val="24"/>
+          <w:szCs w:val="24"/>
+        </w:rPr>
+        <w:t xml:space="preserve">escribir a detalle los requerimientos </w:t>
+      </w:r>
+      <w:r>
+        <w:rPr>
+          <w:rFonts w:ascii="Times New Roman" w:hAnsi="Times New Roman" w:cs="Times New Roman"/>
+          <w:sz w:val="24"/>
+          <w:szCs w:val="24"/>
+        </w:rPr>
+        <w:t>del</w:t>
+      </w:r>
+      <w:r>
+        <w:rPr>
+          <w:rFonts w:ascii="Times New Roman" w:hAnsi="Times New Roman" w:cs="Times New Roman"/>
+          <w:sz w:val="24"/>
+          <w:szCs w:val="24"/>
+        </w:rPr>
+        <w:t xml:space="preserve"> software propuesto</w:t>
+      </w:r>
+      <w:r>
+        <w:rPr>
+          <w:rFonts w:ascii="Times New Roman" w:hAnsi="Times New Roman" w:cs="Times New Roman"/>
+          <w:sz w:val="24"/>
+          <w:szCs w:val="24"/>
+        </w:rPr>
+        <w:br/>
+      </w:r>
+    </w:p>
+    <w:p>
+      <w:pPr>
+        <w:pStyle w:val="Prrafodelista"/>
+        <w:ind w:left="792"/>
+        <w:rPr>
+          <w:rFonts w:ascii="Times New Roman" w:hAnsi="Times New Roman" w:cs="Times New Roman"/>
+          <w:sz w:val="24"/>
+          <w:szCs w:val="24"/>
+        </w:rPr>
+      </w:pPr>
+      <w:r>
+        <w:rPr>
+          <w:rFonts w:ascii="Times New Roman" w:hAnsi="Times New Roman" w:cs="Times New Roman"/>
+          <w:sz w:val="24"/>
+          <w:szCs w:val="24"/>
+        </w:rPr>
+        <w:t>Registrar</w:t>
+      </w:r>
+    </w:p>
+    <w:p>
+      <w:pPr>
+        <w:pStyle w:val="Prrafodelista"/>
+        <w:ind w:left="792"/>
+        <w:rPr>
+          <w:rFonts w:ascii="Times New Roman" w:hAnsi="Times New Roman" w:cs="Times New Roman"/>
+          <w:sz w:val="24"/>
+          <w:szCs w:val="24"/>
+        </w:rPr>
+      </w:pPr>
+      <w:r>
+        <w:rPr>
+          <w:rFonts w:ascii="Times New Roman" w:hAnsi="Times New Roman" w:cs="Times New Roman"/>
+          <w:sz w:val="24"/>
+          <w:szCs w:val="24"/>
+        </w:rPr>
+        <w:t>Consultar</w:t>
+      </w:r>
+    </w:p>
+    <w:p>
+      <w:pPr>
+        <w:pStyle w:val="Prrafodelista"/>
+        <w:ind w:left="792"/>
+        <w:rPr>
+          <w:rFonts w:ascii="Times New Roman" w:hAnsi="Times New Roman" w:cs="Times New Roman"/>
+          <w:sz w:val="24"/>
+          <w:szCs w:val="24"/>
+        </w:rPr>
+      </w:pPr>
+      <w:r>
+        <w:rPr>
+          <w:rFonts w:ascii="Times New Roman" w:hAnsi="Times New Roman" w:cs="Times New Roman"/>
+          <w:sz w:val="24"/>
+          <w:szCs w:val="24"/>
+        </w:rPr>
+        <w:t>Eliminar</w:t>
+      </w:r>
+    </w:p>
+    <w:p>
+      <w:pPr>
+        <w:pStyle w:val="Prrafodelista"/>
+        <w:ind w:left="792"/>
+        <w:rPr>
+          <w:rFonts w:ascii="Times New Roman" w:hAnsi="Times New Roman" w:cs="Times New Roman"/>
+          <w:sz w:val="24"/>
+          <w:szCs w:val="24"/>
+        </w:rPr>
+      </w:pPr>
+      <w:r>
+        <w:rPr>
+          <w:rFonts w:ascii="Times New Roman" w:hAnsi="Times New Roman" w:cs="Times New Roman"/>
+          <w:sz w:val="24"/>
+          <w:szCs w:val="24"/>
+        </w:rPr>
+        <w:t>Actualizar</w:t>
+      </w:r>
+    </w:p>
+    <w:p>
+      <w:pPr>
+        <w:pStyle w:val="Prrafodelista"/>
+        <w:ind w:left="792"/>
+        <w:rPr>
+          <w:rFonts w:ascii="Times New Roman" w:hAnsi="Times New Roman" w:cs="Times New Roman"/>
+          <w:sz w:val="24"/>
+          <w:szCs w:val="24"/>
+        </w:rPr>
+      </w:pPr>
+      <w:r>
+        <w:rPr>
+          <w:rFonts w:ascii="Times New Roman" w:hAnsi="Times New Roman" w:cs="Times New Roman"/>
+          <w:sz w:val="24"/>
+          <w:szCs w:val="24"/>
+        </w:rPr>
+        <w:t>Reportes</w:t>
+      </w:r>
+    </w:p>
     <w:sectPr>
       <w:pgSz w:w="11906" w:h="16838"/>
       <w:pgMar w:top="1417" w:right="1701" w:bottom="1417" w:left="1701" w:header="720" w:footer="720" w:gutter="0"/>
@@ -1856,6 +4951,21 @@
 </file>
 
 <file path=customXml/item1.xml><?xml version="1.0" encoding="utf-8"?>
+<p:properties xmlns:p="http://schemas.microsoft.com/office/2006/metadata/properties" xmlns:xsi="http://www.w3.org/2001/XMLSchema-instance" xmlns:pc="http://schemas.microsoft.com/office/infopath/2007/PartnerControls">
+  <documentManagement/>
+</p:properties>
+</file>
+
+<file path=customXml/item2.xml><?xml version="1.0" encoding="utf-8"?>
+<?mso-contentType ?>
+<FormTemplates xmlns="http://schemas.microsoft.com/sharepoint/v3/contenttype/forms">
+  <Display>DocumentLibraryForm</Display>
+  <Edit>DocumentLibraryForm</Edit>
+  <New>DocumentLibraryForm</New>
+</FormTemplates>
+</file>
+
+<file path=customXml/item3.xml><?xml version="1.0" encoding="utf-8"?>
 <ct:contentTypeSchema xmlns:ct="http://schemas.microsoft.com/office/2006/metadata/contentType" xmlns:ma="http://schemas.microsoft.com/office/2006/metadata/properties/metaAttributes" ct:_="" ma:_="" ma:contentTypeName="Document" ma:contentTypeID="0x010100B7ACC92BFE2E0E4B8DD75C75ED368419" ma:contentTypeVersion="4" ma:contentTypeDescription="Create a new document." ma:contentTypeScope="" ma:versionID="22645fbadd3ef04124a21e3640539b3a">
   <xsd:schema xmlns:xsd="http://www.w3.org/2001/XMLSchema" xmlns:xs="http://www.w3.org/2001/XMLSchema" xmlns:p="http://schemas.microsoft.com/office/2006/metadata/properties" xmlns:ns3="e2d41045-a8c9-4e3d-8653-64a53c797ed7" targetNamespace="http://schemas.microsoft.com/office/2006/metadata/properties" ma:root="true" ma:fieldsID="a660d8cf7e1a904f40a5515e51363aaa" ns3:_="">
     <xsd:import namespace="e2d41045-a8c9-4e3d-8653-64a53c797ed7"/>
@@ -1999,22 +5109,24 @@
 </ct:contentTypeSchema>
 </file>
 
-<file path=customXml/item2.xml><?xml version="1.0" encoding="utf-8"?>
-<?mso-contentType ?>
-<FormTemplates xmlns="http://schemas.microsoft.com/sharepoint/v3/contenttype/forms">
-  <Display>DocumentLibraryForm</Display>
-  <Edit>DocumentLibraryForm</Edit>
-  <New>DocumentLibraryForm</New>
-</FormTemplates>
+<file path=customXml/itemProps1.xml><?xml version="1.0" encoding="utf-8"?>
+<ds:datastoreItem xmlns:ds="http://schemas.openxmlformats.org/officeDocument/2006/customXml" ds:itemID="{25D26A9C-4A50-4EFD-9365-6332C5D91333}">
+  <ds:schemaRefs>
+    <ds:schemaRef ds:uri="http://schemas.microsoft.com/office/2006/metadata/properties"/>
+    <ds:schemaRef ds:uri="http://schemas.microsoft.com/office/infopath/2007/PartnerControls"/>
+  </ds:schemaRefs>
+</ds:datastoreItem>
 </file>
 
-<file path=customXml/item3.xml><?xml version="1.0" encoding="utf-8"?>
-<p:properties xmlns:p="http://schemas.microsoft.com/office/2006/metadata/properties" xmlns:xsi="http://www.w3.org/2001/XMLSchema-instance" xmlns:pc="http://schemas.microsoft.com/office/infopath/2007/PartnerControls">
-  <documentManagement/>
-</p:properties>
+<file path=customXml/itemProps2.xml><?xml version="1.0" encoding="utf-8"?>
+<ds:datastoreItem xmlns:ds="http://schemas.openxmlformats.org/officeDocument/2006/customXml" ds:itemID="{D00EA2AC-3E04-4769-B50A-412D5A6B9ED3}">
+  <ds:schemaRefs>
+    <ds:schemaRef ds:uri="http://schemas.microsoft.com/sharepoint/v3/contenttype/forms"/>
+  </ds:schemaRefs>
+</ds:datastoreItem>
 </file>
 
-<file path=customXml/itemProps1.xml><?xml version="1.0" encoding="utf-8"?>
+<file path=customXml/itemProps3.xml><?xml version="1.0" encoding="utf-8"?>
 <ds:datastoreItem xmlns:ds="http://schemas.openxmlformats.org/officeDocument/2006/customXml" ds:itemID="{D15BD85C-9A69-4E8E-9E9C-86E477F857B2}">
   <ds:schemaRefs>
     <ds:schemaRef ds:uri="http://schemas.microsoft.com/office/2006/metadata/contentType"/>
@@ -2030,21 +5142,4 @@
     <ds:schemaRef ds:uri="http://schemas.microsoft.com/internal/obd"/>
   </ds:schemaRefs>
 </ds:datastoreItem>
-</file>
-
-<file path=customXml/itemProps2.xml><?xml version="1.0" encoding="utf-8"?>
-<ds:datastoreItem xmlns:ds="http://schemas.openxmlformats.org/officeDocument/2006/customXml" ds:itemID="{D00EA2AC-3E04-4769-B50A-412D5A6B9ED3}">
-  <ds:schemaRefs>
-    <ds:schemaRef ds:uri="http://schemas.microsoft.com/sharepoint/v3/contenttype/forms"/>
-  </ds:schemaRefs>
-</ds:datastoreItem>
-</file>
-
-<file path=customXml/itemProps3.xml><?xml version="1.0" encoding="utf-8"?>
-<ds:datastoreItem xmlns:ds="http://schemas.openxmlformats.org/officeDocument/2006/customXml" ds:itemID="{25D26A9C-4A50-4EFD-9365-6332C5D91333}">
-  <ds:schemaRefs>
-    <ds:schemaRef ds:uri="http://schemas.microsoft.com/office/2006/metadata/properties"/>
-    <ds:schemaRef ds:uri="http://schemas.microsoft.com/office/infopath/2007/PartnerControls"/>
-  </ds:schemaRefs>
-</ds:datastoreItem>
 </file>
</xml_diff>